<commit_message>
Korišćeni alati i tehnologije
</commit_message>
<xml_diff>
--- a/Dokumentacija/Faza 5 - Implementacija/Korišćeni alati i tehnologije.docx
+++ b/Dokumentacija/Faza 5 - Implementacija/Korišćeni alati i tehnologije.docx
@@ -4,7 +4,7 @@
   <w:body>
     <w:p>
       <w:pPr>
-        <w:pStyle w:val="Title"/>
+        <w:pStyle w:val="Heading1"/>
         <w:jc w:val="center"/>
         <w:rPr>
           <w:lang w:val="sr-Latn-RS"/>
@@ -26,59 +26,1485 @@
     </w:p>
     <w:p>
       <w:pPr>
-        <w:pStyle w:val="ListParagraph"/>
-        <w:numPr>
-          <w:ilvl w:val="0"/>
-          <w:numId w:val="1"/>
-        </w:numPr>
         <w:rPr>
           <w:lang w:val="sr-Latn-RS"/>
         </w:rPr>
       </w:pPr>
-      <w:hyperlink r:id="rId5" w:history="1">
-        <w:r>
-          <w:rPr>
-            <w:rStyle w:val="Hyperlink"/>
-            <w:lang w:val="sr-Latn-RS"/>
-          </w:rPr>
-          <w:t>Jira</w:t>
-        </w:r>
-      </w:hyperlink>
+    </w:p>
+    <w:p>
+      <w:pPr>
+        <w:pStyle w:val="Heading2"/>
+        <w:rPr>
+          <w:lang w:val="sr-Latn-RS"/>
+        </w:rPr>
+      </w:pPr>
       <w:r>
         <w:rPr>
           <w:lang w:val="sr-Latn-RS"/>
         </w:rPr>
-        <w:t xml:space="preserve"> </w:t>
+        <w:t>Front End</w:t>
       </w:r>
     </w:p>
     <w:p>
       <w:pPr>
-        <w:pStyle w:val="ListParagraph"/>
-        <w:numPr>
-          <w:ilvl w:val="0"/>
-          <w:numId w:val="1"/>
-        </w:numPr>
         <w:rPr>
           <w:lang w:val="sr-Latn-RS"/>
         </w:rPr>
       </w:pPr>
-      <w:hyperlink r:id="rId6" w:history="1">
-        <w:r>
-          <w:rPr>
-            <w:rStyle w:val="Hyperlink"/>
-            <w:lang w:val="sr-Latn-RS"/>
-          </w:rPr>
-          <w:t>Reliese/laravel</w:t>
-        </w:r>
-      </w:hyperlink>
+    </w:p>
+    <w:tbl>
+      <w:tblPr>
+        <w:tblStyle w:val="GridTable4-Accent2"/>
+        <w:tblW w:w="0" w:type="auto"/>
+        <w:tblLook w:val="04A0" w:firstRow="1" w:lastRow="0" w:firstColumn="1" w:lastColumn="0" w:noHBand="0" w:noVBand="1"/>
+      </w:tblPr>
+      <w:tblGrid>
+        <w:gridCol w:w="3116"/>
+        <w:gridCol w:w="3117"/>
+        <w:gridCol w:w="3117"/>
+      </w:tblGrid>
+      <w:tr>
+        <w:trPr>
+          <w:cnfStyle w:val="100000000000" w:firstRow="1" w:lastRow="0" w:firstColumn="0" w:lastColumn="0" w:oddVBand="0" w:evenVBand="0" w:oddHBand="0" w:evenHBand="0" w:firstRowFirstColumn="0" w:firstRowLastColumn="0" w:lastRowFirstColumn="0" w:lastRowLastColumn="0"/>
+        </w:trPr>
+        <w:tc>
+          <w:tcPr>
+            <w:cnfStyle w:val="001000000000" w:firstRow="0" w:lastRow="0" w:firstColumn="1" w:lastColumn="0" w:oddVBand="0" w:evenVBand="0" w:oddHBand="0" w:evenHBand="0" w:firstRowFirstColumn="0" w:firstRowLastColumn="0" w:lastRowFirstColumn="0" w:lastRowLastColumn="0"/>
+            <w:tcW w:w="3116" w:type="dxa"/>
+          </w:tcPr>
+          <w:p>
+            <w:pPr>
+              <w:jc w:val="center"/>
+              <w:rPr>
+                <w:lang w:val="sr-Latn-RS"/>
+              </w:rPr>
+            </w:pPr>
+            <w:r>
+              <w:rPr>
+                <w:lang w:val="sr-Latn-RS"/>
+              </w:rPr>
+              <w:t>Naziv</w:t>
+            </w:r>
+          </w:p>
+        </w:tc>
+        <w:tc>
+          <w:tcPr>
+            <w:tcW w:w="3117" w:type="dxa"/>
+          </w:tcPr>
+          <w:p>
+            <w:pPr>
+              <w:jc w:val="center"/>
+              <w:cnfStyle w:val="100000000000" w:firstRow="1" w:lastRow="0" w:firstColumn="0" w:lastColumn="0" w:oddVBand="0" w:evenVBand="0" w:oddHBand="0" w:evenHBand="0" w:firstRowFirstColumn="0" w:firstRowLastColumn="0" w:lastRowFirstColumn="0" w:lastRowLastColumn="0"/>
+              <w:rPr>
+                <w:lang w:val="sr-Latn-RS"/>
+              </w:rPr>
+            </w:pPr>
+            <w:r>
+              <w:rPr>
+                <w:lang w:val="sr-Latn-RS"/>
+              </w:rPr>
+              <w:t>Verzija</w:t>
+            </w:r>
+          </w:p>
+        </w:tc>
+        <w:tc>
+          <w:tcPr>
+            <w:tcW w:w="3117" w:type="dxa"/>
+          </w:tcPr>
+          <w:p>
+            <w:pPr>
+              <w:jc w:val="center"/>
+              <w:cnfStyle w:val="100000000000" w:firstRow="1" w:lastRow="0" w:firstColumn="0" w:lastColumn="0" w:oddVBand="0" w:evenVBand="0" w:oddHBand="0" w:evenHBand="0" w:firstRowFirstColumn="0" w:firstRowLastColumn="0" w:lastRowFirstColumn="0" w:lastRowLastColumn="0"/>
+              <w:rPr>
+                <w:lang w:val="sr-Latn-RS"/>
+              </w:rPr>
+            </w:pPr>
+            <w:r>
+              <w:rPr>
+                <w:lang w:val="sr-Latn-RS"/>
+              </w:rPr>
+              <w:t>Namena</w:t>
+            </w:r>
+          </w:p>
+        </w:tc>
+      </w:tr>
+      <w:tr>
+        <w:trPr>
+          <w:cnfStyle w:val="000000100000" w:firstRow="0" w:lastRow="0" w:firstColumn="0" w:lastColumn="0" w:oddVBand="0" w:evenVBand="0" w:oddHBand="1" w:evenHBand="0" w:firstRowFirstColumn="0" w:firstRowLastColumn="0" w:lastRowFirstColumn="0" w:lastRowLastColumn="0"/>
+        </w:trPr>
+        <w:tc>
+          <w:tcPr>
+            <w:cnfStyle w:val="001000000000" w:firstRow="0" w:lastRow="0" w:firstColumn="1" w:lastColumn="0" w:oddVBand="0" w:evenVBand="0" w:oddHBand="0" w:evenHBand="0" w:firstRowFirstColumn="0" w:firstRowLastColumn="0" w:lastRowFirstColumn="0" w:lastRowLastColumn="0"/>
+            <w:tcW w:w="3116" w:type="dxa"/>
+          </w:tcPr>
+          <w:p>
+            <w:pPr>
+              <w:jc w:val="center"/>
+              <w:rPr>
+                <w:lang w:val="sr-Latn-RS"/>
+              </w:rPr>
+            </w:pPr>
+            <w:r>
+              <w:rPr>
+                <w:lang w:val="sr-Latn-RS"/>
+              </w:rPr>
+              <w:t>HTML</w:t>
+            </w:r>
+          </w:p>
+        </w:tc>
+        <w:tc>
+          <w:tcPr>
+            <w:tcW w:w="3117" w:type="dxa"/>
+          </w:tcPr>
+          <w:p>
+            <w:pPr>
+              <w:jc w:val="center"/>
+              <w:cnfStyle w:val="000000100000" w:firstRow="0" w:lastRow="0" w:firstColumn="0" w:lastColumn="0" w:oddVBand="0" w:evenVBand="0" w:oddHBand="1" w:evenHBand="0" w:firstRowFirstColumn="0" w:firstRowLastColumn="0" w:lastRowFirstColumn="0" w:lastRowLastColumn="0"/>
+              <w:rPr>
+                <w:lang w:val="sr-Latn-RS"/>
+              </w:rPr>
+            </w:pPr>
+            <w:r>
+              <w:rPr>
+                <w:lang w:val="sr-Latn-RS"/>
+              </w:rPr>
+              <w:t>5</w:t>
+            </w:r>
+          </w:p>
+        </w:tc>
+        <w:tc>
+          <w:tcPr>
+            <w:tcW w:w="3117" w:type="dxa"/>
+          </w:tcPr>
+          <w:p>
+            <w:pPr>
+              <w:jc w:val="center"/>
+              <w:cnfStyle w:val="000000100000" w:firstRow="0" w:lastRow="0" w:firstColumn="0" w:lastColumn="0" w:oddVBand="0" w:evenVBand="0" w:oddHBand="1" w:evenHBand="0" w:firstRowFirstColumn="0" w:firstRowLastColumn="0" w:lastRowFirstColumn="0" w:lastRowLastColumn="0"/>
+              <w:rPr>
+                <w:lang w:val="sr-Latn-RS"/>
+              </w:rPr>
+            </w:pPr>
+            <w:r>
+              <w:rPr>
+                <w:lang w:val="sr-Latn-RS"/>
+              </w:rPr>
+              <w:t>Struktura sajta</w:t>
+            </w:r>
+          </w:p>
+        </w:tc>
+      </w:tr>
+      <w:tr>
+        <w:tc>
+          <w:tcPr>
+            <w:cnfStyle w:val="001000000000" w:firstRow="0" w:lastRow="0" w:firstColumn="1" w:lastColumn="0" w:oddVBand="0" w:evenVBand="0" w:oddHBand="0" w:evenHBand="0" w:firstRowFirstColumn="0" w:firstRowLastColumn="0" w:lastRowFirstColumn="0" w:lastRowLastColumn="0"/>
+            <w:tcW w:w="3116" w:type="dxa"/>
+          </w:tcPr>
+          <w:p>
+            <w:pPr>
+              <w:jc w:val="center"/>
+              <w:rPr>
+                <w:lang w:val="sr-Latn-RS"/>
+              </w:rPr>
+            </w:pPr>
+            <w:r>
+              <w:rPr>
+                <w:lang w:val="sr-Latn-RS"/>
+              </w:rPr>
+              <w:t>CSS</w:t>
+            </w:r>
+          </w:p>
+        </w:tc>
+        <w:tc>
+          <w:tcPr>
+            <w:tcW w:w="3117" w:type="dxa"/>
+          </w:tcPr>
+          <w:p>
+            <w:pPr>
+              <w:jc w:val="center"/>
+              <w:cnfStyle w:val="000000000000" w:firstRow="0" w:lastRow="0" w:firstColumn="0" w:lastColumn="0" w:oddVBand="0" w:evenVBand="0" w:oddHBand="0" w:evenHBand="0" w:firstRowFirstColumn="0" w:firstRowLastColumn="0" w:lastRowFirstColumn="0" w:lastRowLastColumn="0"/>
+              <w:rPr>
+                <w:lang w:val="sr-Latn-RS"/>
+              </w:rPr>
+            </w:pPr>
+            <w:r>
+              <w:rPr>
+                <w:lang w:val="sr-Latn-RS"/>
+              </w:rPr>
+              <w:t>3</w:t>
+            </w:r>
+          </w:p>
+        </w:tc>
+        <w:tc>
+          <w:tcPr>
+            <w:tcW w:w="3117" w:type="dxa"/>
+          </w:tcPr>
+          <w:p>
+            <w:pPr>
+              <w:jc w:val="center"/>
+              <w:cnfStyle w:val="000000000000" w:firstRow="0" w:lastRow="0" w:firstColumn="0" w:lastColumn="0" w:oddVBand="0" w:evenVBand="0" w:oddHBand="0" w:evenHBand="0" w:firstRowFirstColumn="0" w:firstRowLastColumn="0" w:lastRowFirstColumn="0" w:lastRowLastColumn="0"/>
+              <w:rPr>
+                <w:lang w:val="sr-Latn-RS"/>
+              </w:rPr>
+            </w:pPr>
+            <w:r>
+              <w:rPr>
+                <w:lang w:val="sr-Latn-RS"/>
+              </w:rPr>
+              <w:t>Izgled elemenata sajta</w:t>
+            </w:r>
+          </w:p>
+        </w:tc>
+      </w:tr>
+      <w:tr>
+        <w:trPr>
+          <w:cnfStyle w:val="000000100000" w:firstRow="0" w:lastRow="0" w:firstColumn="0" w:lastColumn="0" w:oddVBand="0" w:evenVBand="0" w:oddHBand="1" w:evenHBand="0" w:firstRowFirstColumn="0" w:firstRowLastColumn="0" w:lastRowFirstColumn="0" w:lastRowLastColumn="0"/>
+        </w:trPr>
+        <w:tc>
+          <w:tcPr>
+            <w:cnfStyle w:val="001000000000" w:firstRow="0" w:lastRow="0" w:firstColumn="1" w:lastColumn="0" w:oddVBand="0" w:evenVBand="0" w:oddHBand="0" w:evenHBand="0" w:firstRowFirstColumn="0" w:firstRowLastColumn="0" w:lastRowFirstColumn="0" w:lastRowLastColumn="0"/>
+            <w:tcW w:w="3116" w:type="dxa"/>
+          </w:tcPr>
+          <w:p>
+            <w:pPr>
+              <w:jc w:val="center"/>
+              <w:rPr>
+                <w:lang w:val="sr-Latn-RS"/>
+              </w:rPr>
+            </w:pPr>
+            <w:r>
+              <w:rPr>
+                <w:lang w:val="sr-Latn-RS"/>
+              </w:rPr>
+              <w:t>JavaScript</w:t>
+            </w:r>
+          </w:p>
+        </w:tc>
+        <w:tc>
+          <w:tcPr>
+            <w:tcW w:w="3117" w:type="dxa"/>
+          </w:tcPr>
+          <w:p>
+            <w:pPr>
+              <w:jc w:val="center"/>
+              <w:cnfStyle w:val="000000100000" w:firstRow="0" w:lastRow="0" w:firstColumn="0" w:lastColumn="0" w:oddVBand="0" w:evenVBand="0" w:oddHBand="1" w:evenHBand="0" w:firstRowFirstColumn="0" w:firstRowLastColumn="0" w:lastRowFirstColumn="0" w:lastRowLastColumn="0"/>
+              <w:rPr>
+                <w:lang w:val="sr-Latn-RS"/>
+              </w:rPr>
+            </w:pPr>
+            <w:r>
+              <w:rPr>
+                <w:lang w:val="sr-Latn-RS"/>
+              </w:rPr>
+              <w:t>ES2020</w:t>
+            </w:r>
+          </w:p>
+        </w:tc>
+        <w:tc>
+          <w:tcPr>
+            <w:tcW w:w="3117" w:type="dxa"/>
+          </w:tcPr>
+          <w:p>
+            <w:pPr>
+              <w:jc w:val="center"/>
+              <w:cnfStyle w:val="000000100000" w:firstRow="0" w:lastRow="0" w:firstColumn="0" w:lastColumn="0" w:oddVBand="0" w:evenVBand="0" w:oddHBand="1" w:evenHBand="0" w:firstRowFirstColumn="0" w:firstRowLastColumn="0" w:lastRowFirstColumn="0" w:lastRowLastColumn="0"/>
+              <w:rPr>
+                <w:lang w:val="sr-Latn-RS"/>
+              </w:rPr>
+            </w:pPr>
+            <w:r>
+              <w:rPr>
+                <w:lang w:val="sr-Latn-RS"/>
+              </w:rPr>
+              <w:t>Front-end logika i AJAX pozivi</w:t>
+            </w:r>
+          </w:p>
+        </w:tc>
+      </w:tr>
+      <w:tr>
+        <w:tc>
+          <w:tcPr>
+            <w:cnfStyle w:val="001000000000" w:firstRow="0" w:lastRow="0" w:firstColumn="1" w:lastColumn="0" w:oddVBand="0" w:evenVBand="0" w:oddHBand="0" w:evenHBand="0" w:firstRowFirstColumn="0" w:firstRowLastColumn="0" w:lastRowFirstColumn="0" w:lastRowLastColumn="0"/>
+            <w:tcW w:w="3116" w:type="dxa"/>
+          </w:tcPr>
+          <w:p>
+            <w:pPr>
+              <w:jc w:val="center"/>
+              <w:rPr>
+                <w:lang w:val="sr-Latn-RS"/>
+              </w:rPr>
+            </w:pPr>
+            <w:r>
+              <w:rPr>
+                <w:lang w:val="sr-Latn-RS"/>
+              </w:rPr>
+              <w:t>SweetAlert</w:t>
+            </w:r>
+          </w:p>
+        </w:tc>
+        <w:tc>
+          <w:tcPr>
+            <w:tcW w:w="3117" w:type="dxa"/>
+          </w:tcPr>
+          <w:p>
+            <w:pPr>
+              <w:jc w:val="center"/>
+              <w:cnfStyle w:val="000000000000" w:firstRow="0" w:lastRow="0" w:firstColumn="0" w:lastColumn="0" w:oddVBand="0" w:evenVBand="0" w:oddHBand="0" w:evenHBand="0" w:firstRowFirstColumn="0" w:firstRowLastColumn="0" w:lastRowFirstColumn="0" w:lastRowLastColumn="0"/>
+              <w:rPr>
+                <w:lang w:val="sr-Latn-RS"/>
+              </w:rPr>
+            </w:pPr>
+            <w:r>
+              <w:rPr>
+                <w:lang w:val="sr-Latn-RS"/>
+              </w:rPr>
+              <w:t>2</w:t>
+            </w:r>
+          </w:p>
+        </w:tc>
+        <w:tc>
+          <w:tcPr>
+            <w:tcW w:w="3117" w:type="dxa"/>
+          </w:tcPr>
+          <w:p>
+            <w:pPr>
+              <w:jc w:val="center"/>
+              <w:cnfStyle w:val="000000000000" w:firstRow="0" w:lastRow="0" w:firstColumn="0" w:lastColumn="0" w:oddVBand="0" w:evenVBand="0" w:oddHBand="0" w:evenHBand="0" w:firstRowFirstColumn="0" w:firstRowLastColumn="0" w:lastRowFirstColumn="0" w:lastRowLastColumn="0"/>
+              <w:rPr>
+                <w:lang w:val="sr-Latn-RS"/>
+              </w:rPr>
+            </w:pPr>
+            <w:r>
+              <w:rPr>
+                <w:lang w:val="sr-Latn-RS"/>
+              </w:rPr>
+              <w:t>Stilizovana korisnička obaveštenja</w:t>
+            </w:r>
+          </w:p>
+        </w:tc>
+      </w:tr>
+      <w:tr>
+        <w:trPr>
+          <w:cnfStyle w:val="000000100000" w:firstRow="0" w:lastRow="0" w:firstColumn="0" w:lastColumn="0" w:oddVBand="0" w:evenVBand="0" w:oddHBand="1" w:evenHBand="0" w:firstRowFirstColumn="0" w:firstRowLastColumn="0" w:lastRowFirstColumn="0" w:lastRowLastColumn="0"/>
+        </w:trPr>
+        <w:tc>
+          <w:tcPr>
+            <w:cnfStyle w:val="001000000000" w:firstRow="0" w:lastRow="0" w:firstColumn="1" w:lastColumn="0" w:oddVBand="0" w:evenVBand="0" w:oddHBand="0" w:evenHBand="0" w:firstRowFirstColumn="0" w:firstRowLastColumn="0" w:lastRowFirstColumn="0" w:lastRowLastColumn="0"/>
+            <w:tcW w:w="3116" w:type="dxa"/>
+          </w:tcPr>
+          <w:p>
+            <w:pPr>
+              <w:jc w:val="center"/>
+              <w:rPr>
+                <w:lang w:val="sr-Latn-RS"/>
+              </w:rPr>
+            </w:pPr>
+            <w:r>
+              <w:rPr>
+                <w:lang w:val="sr-Latn-RS"/>
+              </w:rPr>
+              <w:t>Pixelarity – Threshold</w:t>
+            </w:r>
+          </w:p>
+        </w:tc>
+        <w:tc>
+          <w:tcPr>
+            <w:tcW w:w="3117" w:type="dxa"/>
+          </w:tcPr>
+          <w:p>
+            <w:pPr>
+              <w:jc w:val="center"/>
+              <w:cnfStyle w:val="000000100000" w:firstRow="0" w:lastRow="0" w:firstColumn="0" w:lastColumn="0" w:oddVBand="0" w:evenVBand="0" w:oddHBand="1" w:evenHBand="0" w:firstRowFirstColumn="0" w:firstRowLastColumn="0" w:lastRowFirstColumn="0" w:lastRowLastColumn="0"/>
+              <w:rPr>
+                <w:lang w:val="sr-Latn-RS"/>
+              </w:rPr>
+            </w:pPr>
+            <w:r>
+              <w:rPr>
+                <w:lang w:val="sr-Latn-RS"/>
+              </w:rPr>
+              <w:t>1</w:t>
+            </w:r>
+          </w:p>
+        </w:tc>
+        <w:tc>
+          <w:tcPr>
+            <w:tcW w:w="3117" w:type="dxa"/>
+          </w:tcPr>
+          <w:p>
+            <w:pPr>
+              <w:jc w:val="center"/>
+              <w:cnfStyle w:val="000000100000" w:firstRow="0" w:lastRow="0" w:firstColumn="0" w:lastColumn="0" w:oddVBand="0" w:evenVBand="0" w:oddHBand="1" w:evenHBand="0" w:firstRowFirstColumn="0" w:firstRowLastColumn="0" w:lastRowFirstColumn="0" w:lastRowLastColumn="0"/>
+              <w:rPr>
+                <w:lang w:val="sr-Latn-RS"/>
+              </w:rPr>
+            </w:pPr>
+            <w:r>
+              <w:rPr>
+                <w:lang w:val="sr-Latn-RS"/>
+              </w:rPr>
+              <w:t>Grafički identitet sajta</w:t>
+            </w:r>
+          </w:p>
+        </w:tc>
+      </w:tr>
+      <w:tr>
+        <w:tc>
+          <w:tcPr>
+            <w:cnfStyle w:val="001000000000" w:firstRow="0" w:lastRow="0" w:firstColumn="1" w:lastColumn="0" w:oddVBand="0" w:evenVBand="0" w:oddHBand="0" w:evenHBand="0" w:firstRowFirstColumn="0" w:firstRowLastColumn="0" w:lastRowFirstColumn="0" w:lastRowLastColumn="0"/>
+            <w:tcW w:w="3116" w:type="dxa"/>
+          </w:tcPr>
+          <w:p>
+            <w:pPr>
+              <w:jc w:val="center"/>
+              <w:rPr>
+                <w:lang w:val="sr-Latn-RS"/>
+              </w:rPr>
+            </w:pPr>
+            <w:r>
+              <w:rPr>
+                <w:lang w:val="sr-Latn-RS"/>
+              </w:rPr>
+              <w:t>jQuery</w:t>
+            </w:r>
+          </w:p>
+        </w:tc>
+        <w:tc>
+          <w:tcPr>
+            <w:tcW w:w="3117" w:type="dxa"/>
+          </w:tcPr>
+          <w:p>
+            <w:pPr>
+              <w:jc w:val="center"/>
+              <w:cnfStyle w:val="000000000000" w:firstRow="0" w:lastRow="0" w:firstColumn="0" w:lastColumn="0" w:oddVBand="0" w:evenVBand="0" w:oddHBand="0" w:evenHBand="0" w:firstRowFirstColumn="0" w:firstRowLastColumn="0" w:lastRowFirstColumn="0" w:lastRowLastColumn="0"/>
+              <w:rPr>
+                <w:lang w:val="sr-Latn-RS"/>
+              </w:rPr>
+            </w:pPr>
+            <w:r>
+              <w:rPr>
+                <w:lang w:val="sr-Latn-RS"/>
+              </w:rPr>
+              <w:t>v3.3.1</w:t>
+            </w:r>
+          </w:p>
+        </w:tc>
+        <w:tc>
+          <w:tcPr>
+            <w:tcW w:w="3117" w:type="dxa"/>
+          </w:tcPr>
+          <w:p>
+            <w:pPr>
+              <w:jc w:val="center"/>
+              <w:cnfStyle w:val="000000000000" w:firstRow="0" w:lastRow="0" w:firstColumn="0" w:lastColumn="0" w:oddVBand="0" w:evenVBand="0" w:oddHBand="0" w:evenHBand="0" w:firstRowFirstColumn="0" w:firstRowLastColumn="0" w:lastRowFirstColumn="0" w:lastRowLastColumn="0"/>
+              <w:rPr>
+                <w:lang w:val="sr-Latn-RS"/>
+              </w:rPr>
+            </w:pPr>
+            <w:r>
+              <w:rPr>
+                <w:lang w:val="sr-Latn-RS"/>
+              </w:rPr>
+              <w:t>Front-end logika i animacije</w:t>
+            </w:r>
+          </w:p>
+        </w:tc>
+      </w:tr>
+      <w:tr>
+        <w:trPr>
+          <w:cnfStyle w:val="000000100000" w:firstRow="0" w:lastRow="0" w:firstColumn="0" w:lastColumn="0" w:oddVBand="0" w:evenVBand="0" w:oddHBand="1" w:evenHBand="0" w:firstRowFirstColumn="0" w:firstRowLastColumn="0" w:lastRowFirstColumn="0" w:lastRowLastColumn="0"/>
+        </w:trPr>
+        <w:tc>
+          <w:tcPr>
+            <w:cnfStyle w:val="001000000000" w:firstRow="0" w:lastRow="0" w:firstColumn="1" w:lastColumn="0" w:oddVBand="0" w:evenVBand="0" w:oddHBand="0" w:evenHBand="0" w:firstRowFirstColumn="0" w:firstRowLastColumn="0" w:lastRowFirstColumn="0" w:lastRowLastColumn="0"/>
+            <w:tcW w:w="3116" w:type="dxa"/>
+          </w:tcPr>
+          <w:p>
+            <w:pPr>
+              <w:jc w:val="center"/>
+              <w:rPr>
+                <w:lang w:val="sr-Latn-RS"/>
+              </w:rPr>
+            </w:pPr>
+            <w:r>
+              <w:rPr>
+                <w:lang w:val="sr-Latn-RS"/>
+              </w:rPr>
+              <w:t>FontAwesome</w:t>
+            </w:r>
+          </w:p>
+        </w:tc>
+        <w:tc>
+          <w:tcPr>
+            <w:tcW w:w="3117" w:type="dxa"/>
+          </w:tcPr>
+          <w:p>
+            <w:pPr>
+              <w:jc w:val="center"/>
+              <w:cnfStyle w:val="000000100000" w:firstRow="0" w:lastRow="0" w:firstColumn="0" w:lastColumn="0" w:oddVBand="0" w:evenVBand="0" w:oddHBand="1" w:evenHBand="0" w:firstRowFirstColumn="0" w:firstRowLastColumn="0" w:lastRowFirstColumn="0" w:lastRowLastColumn="0"/>
+              <w:rPr>
+                <w:lang w:val="sr-Latn-RS"/>
+              </w:rPr>
+            </w:pPr>
+            <w:r>
+              <w:rPr>
+                <w:lang w:val="sr-Latn-RS"/>
+              </w:rPr>
+              <w:t>v4</w:t>
+            </w:r>
+          </w:p>
+        </w:tc>
+        <w:tc>
+          <w:tcPr>
+            <w:tcW w:w="3117" w:type="dxa"/>
+          </w:tcPr>
+          <w:p>
+            <w:pPr>
+              <w:jc w:val="center"/>
+              <w:cnfStyle w:val="000000100000" w:firstRow="0" w:lastRow="0" w:firstColumn="0" w:lastColumn="0" w:oddVBand="0" w:evenVBand="0" w:oddHBand="1" w:evenHBand="0" w:firstRowFirstColumn="0" w:firstRowLastColumn="0" w:lastRowFirstColumn="0" w:lastRowLastColumn="0"/>
+              <w:rPr>
+                <w:lang w:val="sr-Latn-RS"/>
+              </w:rPr>
+            </w:pPr>
+            <w:r>
+              <w:rPr>
+                <w:lang w:val="sr-Latn-RS"/>
+              </w:rPr>
+              <w:t>Ikonice za korisnički interfejs</w:t>
+            </w:r>
+          </w:p>
+        </w:tc>
+      </w:tr>
+      <w:tr>
+        <w:tc>
+          <w:tcPr>
+            <w:cnfStyle w:val="001000000000" w:firstRow="0" w:lastRow="0" w:firstColumn="1" w:lastColumn="0" w:oddVBand="0" w:evenVBand="0" w:oddHBand="0" w:evenHBand="0" w:firstRowFirstColumn="0" w:firstRowLastColumn="0" w:lastRowFirstColumn="0" w:lastRowLastColumn="0"/>
+            <w:tcW w:w="3116" w:type="dxa"/>
+          </w:tcPr>
+          <w:p>
+            <w:pPr>
+              <w:rPr>
+                <w:lang w:val="sr-Latn-RS"/>
+              </w:rPr>
+            </w:pPr>
+          </w:p>
+        </w:tc>
+        <w:tc>
+          <w:tcPr>
+            <w:tcW w:w="3117" w:type="dxa"/>
+          </w:tcPr>
+          <w:p>
+            <w:pPr>
+              <w:jc w:val="center"/>
+              <w:cnfStyle w:val="000000000000" w:firstRow="0" w:lastRow="0" w:firstColumn="0" w:lastColumn="0" w:oddVBand="0" w:evenVBand="0" w:oddHBand="0" w:evenHBand="0" w:firstRowFirstColumn="0" w:firstRowLastColumn="0" w:lastRowFirstColumn="0" w:lastRowLastColumn="0"/>
+              <w:rPr>
+                <w:lang w:val="sr-Latn-RS"/>
+              </w:rPr>
+            </w:pPr>
+          </w:p>
+        </w:tc>
+        <w:tc>
+          <w:tcPr>
+            <w:tcW w:w="3117" w:type="dxa"/>
+          </w:tcPr>
+          <w:p>
+            <w:pPr>
+              <w:jc w:val="center"/>
+              <w:cnfStyle w:val="000000000000" w:firstRow="0" w:lastRow="0" w:firstColumn="0" w:lastColumn="0" w:oddVBand="0" w:evenVBand="0" w:oddHBand="0" w:evenHBand="0" w:firstRowFirstColumn="0" w:firstRowLastColumn="0" w:lastRowFirstColumn="0" w:lastRowLastColumn="0"/>
+              <w:rPr>
+                <w:lang w:val="sr-Latn-RS"/>
+              </w:rPr>
+            </w:pPr>
+          </w:p>
+        </w:tc>
+      </w:tr>
+    </w:tbl>
+    <w:p>
+      <w:pPr>
+        <w:rPr>
+          <w:lang w:val="sr-Latn-RS"/>
+        </w:rPr>
+      </w:pPr>
+    </w:p>
+    <w:p>
+      <w:pPr>
+        <w:rPr>
+          <w:lang w:val="sr-Latn-RS"/>
+        </w:rPr>
+      </w:pPr>
+    </w:p>
+    <w:p>
+      <w:pPr>
+        <w:pStyle w:val="Heading2"/>
+        <w:rPr>
+          <w:lang w:val="sr-Latn-RS"/>
+        </w:rPr>
+      </w:pPr>
       <w:r>
         <w:rPr>
           <w:lang w:val="sr-Latn-RS"/>
         </w:rPr>
-        <w:t xml:space="preserve"> </w:t>
+        <w:t>Back End</w:t>
+      </w:r>
+      <w:r>
+        <w:rPr>
+          <w:lang w:val="sr-Latn-RS"/>
+        </w:rPr>
+        <w:br/>
+      </w:r>
+    </w:p>
+    <w:tbl>
+      <w:tblPr>
+        <w:tblStyle w:val="GridTable4-Accent2"/>
+        <w:tblW w:w="0" w:type="auto"/>
+        <w:tblLook w:val="04A0" w:firstRow="1" w:lastRow="0" w:firstColumn="1" w:lastColumn="0" w:noHBand="0" w:noVBand="1"/>
+      </w:tblPr>
+      <w:tblGrid>
+        <w:gridCol w:w="3116"/>
+        <w:gridCol w:w="3117"/>
+        <w:gridCol w:w="3117"/>
+      </w:tblGrid>
+      <w:tr>
+        <w:trPr>
+          <w:cnfStyle w:val="100000000000" w:firstRow="1" w:lastRow="0" w:firstColumn="0" w:lastColumn="0" w:oddVBand="0" w:evenVBand="0" w:oddHBand="0" w:evenHBand="0" w:firstRowFirstColumn="0" w:firstRowLastColumn="0" w:lastRowFirstColumn="0" w:lastRowLastColumn="0"/>
+        </w:trPr>
+        <w:tc>
+          <w:tcPr>
+            <w:cnfStyle w:val="001000000000" w:firstRow="0" w:lastRow="0" w:firstColumn="1" w:lastColumn="0" w:oddVBand="0" w:evenVBand="0" w:oddHBand="0" w:evenHBand="0" w:firstRowFirstColumn="0" w:firstRowLastColumn="0" w:lastRowFirstColumn="0" w:lastRowLastColumn="0"/>
+            <w:tcW w:w="3116" w:type="dxa"/>
+          </w:tcPr>
+          <w:p>
+            <w:pPr>
+              <w:jc w:val="center"/>
+              <w:rPr>
+                <w:lang w:val="sr-Latn-RS"/>
+              </w:rPr>
+            </w:pPr>
+            <w:r>
+              <w:rPr>
+                <w:lang w:val="sr-Latn-RS"/>
+              </w:rPr>
+              <w:t>Naziv</w:t>
+            </w:r>
+          </w:p>
+        </w:tc>
+        <w:tc>
+          <w:tcPr>
+            <w:tcW w:w="3117" w:type="dxa"/>
+          </w:tcPr>
+          <w:p>
+            <w:pPr>
+              <w:jc w:val="center"/>
+              <w:cnfStyle w:val="100000000000" w:firstRow="1" w:lastRow="0" w:firstColumn="0" w:lastColumn="0" w:oddVBand="0" w:evenVBand="0" w:oddHBand="0" w:evenHBand="0" w:firstRowFirstColumn="0" w:firstRowLastColumn="0" w:lastRowFirstColumn="0" w:lastRowLastColumn="0"/>
+              <w:rPr>
+                <w:lang w:val="sr-Latn-RS"/>
+              </w:rPr>
+            </w:pPr>
+            <w:r>
+              <w:rPr>
+                <w:lang w:val="sr-Latn-RS"/>
+              </w:rPr>
+              <w:t>Verzija</w:t>
+            </w:r>
+          </w:p>
+        </w:tc>
+        <w:tc>
+          <w:tcPr>
+            <w:tcW w:w="3117" w:type="dxa"/>
+          </w:tcPr>
+          <w:p>
+            <w:pPr>
+              <w:jc w:val="center"/>
+              <w:cnfStyle w:val="100000000000" w:firstRow="1" w:lastRow="0" w:firstColumn="0" w:lastColumn="0" w:oddVBand="0" w:evenVBand="0" w:oddHBand="0" w:evenHBand="0" w:firstRowFirstColumn="0" w:firstRowLastColumn="0" w:lastRowFirstColumn="0" w:lastRowLastColumn="0"/>
+              <w:rPr>
+                <w:lang w:val="sr-Latn-RS"/>
+              </w:rPr>
+            </w:pPr>
+            <w:r>
+              <w:rPr>
+                <w:lang w:val="sr-Latn-RS"/>
+              </w:rPr>
+              <w:t>Namena</w:t>
+            </w:r>
+          </w:p>
+        </w:tc>
+      </w:tr>
+      <w:tr>
+        <w:trPr>
+          <w:cnfStyle w:val="000000100000" w:firstRow="0" w:lastRow="0" w:firstColumn="0" w:lastColumn="0" w:oddVBand="0" w:evenVBand="0" w:oddHBand="1" w:evenHBand="0" w:firstRowFirstColumn="0" w:firstRowLastColumn="0" w:lastRowFirstColumn="0" w:lastRowLastColumn="0"/>
+        </w:trPr>
+        <w:tc>
+          <w:tcPr>
+            <w:cnfStyle w:val="001000000000" w:firstRow="0" w:lastRow="0" w:firstColumn="1" w:lastColumn="0" w:oddVBand="0" w:evenVBand="0" w:oddHBand="0" w:evenHBand="0" w:firstRowFirstColumn="0" w:firstRowLastColumn="0" w:lastRowFirstColumn="0" w:lastRowLastColumn="0"/>
+            <w:tcW w:w="3116" w:type="dxa"/>
+          </w:tcPr>
+          <w:p>
+            <w:pPr>
+              <w:jc w:val="center"/>
+              <w:rPr>
+                <w:lang w:val="sr-Latn-RS"/>
+              </w:rPr>
+            </w:pPr>
+            <w:r>
+              <w:rPr>
+                <w:lang w:val="sr-Latn-RS"/>
+              </w:rPr>
+              <w:t>PHP</w:t>
+            </w:r>
+          </w:p>
+        </w:tc>
+        <w:tc>
+          <w:tcPr>
+            <w:tcW w:w="3117" w:type="dxa"/>
+          </w:tcPr>
+          <w:p>
+            <w:pPr>
+              <w:jc w:val="center"/>
+              <w:cnfStyle w:val="000000100000" w:firstRow="0" w:lastRow="0" w:firstColumn="0" w:lastColumn="0" w:oddVBand="0" w:evenVBand="0" w:oddHBand="1" w:evenHBand="0" w:firstRowFirstColumn="0" w:firstRowLastColumn="0" w:lastRowFirstColumn="0" w:lastRowLastColumn="0"/>
+              <w:rPr>
+                <w:lang w:val="sr-Latn-RS"/>
+              </w:rPr>
+            </w:pPr>
+            <w:r>
+              <w:rPr>
+                <w:lang w:val="sr-Latn-RS"/>
+              </w:rPr>
+              <w:t>v8.0.2</w:t>
+            </w:r>
+          </w:p>
+        </w:tc>
+        <w:tc>
+          <w:tcPr>
+            <w:tcW w:w="3117" w:type="dxa"/>
+          </w:tcPr>
+          <w:p>
+            <w:pPr>
+              <w:jc w:val="center"/>
+              <w:cnfStyle w:val="000000100000" w:firstRow="0" w:lastRow="0" w:firstColumn="0" w:lastColumn="0" w:oddVBand="0" w:evenVBand="0" w:oddHBand="1" w:evenHBand="0" w:firstRowFirstColumn="0" w:firstRowLastColumn="0" w:lastRowFirstColumn="0" w:lastRowLastColumn="0"/>
+              <w:rPr>
+                <w:lang w:val="sr-Latn-RS"/>
+              </w:rPr>
+            </w:pPr>
+            <w:r>
+              <w:rPr>
+                <w:lang w:val="sr-Latn-RS"/>
+              </w:rPr>
+              <w:t>Komunikacija sa bazom i back end logika</w:t>
+            </w:r>
+          </w:p>
+        </w:tc>
+      </w:tr>
+      <w:tr>
+        <w:tc>
+          <w:tcPr>
+            <w:cnfStyle w:val="001000000000" w:firstRow="0" w:lastRow="0" w:firstColumn="1" w:lastColumn="0" w:oddVBand="0" w:evenVBand="0" w:oddHBand="0" w:evenHBand="0" w:firstRowFirstColumn="0" w:firstRowLastColumn="0" w:lastRowFirstColumn="0" w:lastRowLastColumn="0"/>
+            <w:tcW w:w="3116" w:type="dxa"/>
+          </w:tcPr>
+          <w:p>
+            <w:pPr>
+              <w:jc w:val="center"/>
+              <w:rPr>
+                <w:lang w:val="sr-Latn-RS"/>
+              </w:rPr>
+            </w:pPr>
+            <w:r>
+              <w:rPr>
+                <w:lang w:val="sr-Latn-RS"/>
+              </w:rPr>
+              <w:t>Reliese/laravel</w:t>
+            </w:r>
+          </w:p>
+        </w:tc>
+        <w:tc>
+          <w:tcPr>
+            <w:tcW w:w="3117" w:type="dxa"/>
+          </w:tcPr>
+          <w:p>
+            <w:pPr>
+              <w:jc w:val="center"/>
+              <w:cnfStyle w:val="000000000000" w:firstRow="0" w:lastRow="0" w:firstColumn="0" w:lastColumn="0" w:oddVBand="0" w:evenVBand="0" w:oddHBand="0" w:evenHBand="0" w:firstRowFirstColumn="0" w:firstRowLastColumn="0" w:lastRowFirstColumn="0" w:lastRowLastColumn="0"/>
+              <w:rPr>
+                <w:lang w:val="sr-Latn-RS"/>
+              </w:rPr>
+            </w:pPr>
+            <w:r>
+              <w:rPr>
+                <w:lang w:val="sr-Latn-RS"/>
+              </w:rPr>
+              <w:t>v0.0.13</w:t>
+            </w:r>
+          </w:p>
+        </w:tc>
+        <w:tc>
+          <w:tcPr>
+            <w:tcW w:w="3117" w:type="dxa"/>
+          </w:tcPr>
+          <w:p>
+            <w:pPr>
+              <w:jc w:val="center"/>
+              <w:cnfStyle w:val="000000000000" w:firstRow="0" w:lastRow="0" w:firstColumn="0" w:lastColumn="0" w:oddVBand="0" w:evenVBand="0" w:oddHBand="0" w:evenHBand="0" w:firstRowFirstColumn="0" w:firstRowLastColumn="0" w:lastRowFirstColumn="0" w:lastRowLastColumn="0"/>
+              <w:rPr>
+                <w:lang w:val="sr-Latn-RS"/>
+              </w:rPr>
+            </w:pPr>
+            <w:r>
+              <w:rPr>
+                <w:lang w:val="sr-Latn-RS"/>
+              </w:rPr>
+              <w:t>Biblioteka za generisanje modela</w:t>
+            </w:r>
+          </w:p>
+        </w:tc>
+      </w:tr>
+      <w:tr>
+        <w:trPr>
+          <w:cnfStyle w:val="000000100000" w:firstRow="0" w:lastRow="0" w:firstColumn="0" w:lastColumn="0" w:oddVBand="0" w:evenVBand="0" w:oddHBand="1" w:evenHBand="0" w:firstRowFirstColumn="0" w:firstRowLastColumn="0" w:lastRowFirstColumn="0" w:lastRowLastColumn="0"/>
+        </w:trPr>
+        <w:tc>
+          <w:tcPr>
+            <w:cnfStyle w:val="001000000000" w:firstRow="0" w:lastRow="0" w:firstColumn="1" w:lastColumn="0" w:oddVBand="0" w:evenVBand="0" w:oddHBand="0" w:evenHBand="0" w:firstRowFirstColumn="0" w:firstRowLastColumn="0" w:lastRowFirstColumn="0" w:lastRowLastColumn="0"/>
+            <w:tcW w:w="3116" w:type="dxa"/>
+          </w:tcPr>
+          <w:p>
+            <w:pPr>
+              <w:jc w:val="center"/>
+              <w:rPr>
+                <w:lang w:val="sr-Latn-RS"/>
+              </w:rPr>
+            </w:pPr>
+            <w:r>
+              <w:rPr>
+                <w:lang w:val="sr-Latn-RS"/>
+              </w:rPr>
+              <w:t>Carbon</w:t>
+            </w:r>
+          </w:p>
+        </w:tc>
+        <w:tc>
+          <w:tcPr>
+            <w:tcW w:w="3117" w:type="dxa"/>
+          </w:tcPr>
+          <w:p>
+            <w:pPr>
+              <w:jc w:val="center"/>
+              <w:cnfStyle w:val="000000100000" w:firstRow="0" w:lastRow="0" w:firstColumn="0" w:lastColumn="0" w:oddVBand="0" w:evenVBand="0" w:oddHBand="1" w:evenHBand="0" w:firstRowFirstColumn="0" w:firstRowLastColumn="0" w:lastRowFirstColumn="0" w:lastRowLastColumn="0"/>
+              <w:rPr>
+                <w:lang w:val="sr-Latn-RS"/>
+              </w:rPr>
+            </w:pPr>
+            <w:r>
+              <w:rPr>
+                <w:lang w:val="sr-Latn-RS"/>
+              </w:rPr>
+              <w:t>v2.58</w:t>
+            </w:r>
+          </w:p>
+        </w:tc>
+        <w:tc>
+          <w:tcPr>
+            <w:tcW w:w="3117" w:type="dxa"/>
+          </w:tcPr>
+          <w:p>
+            <w:pPr>
+              <w:jc w:val="center"/>
+              <w:cnfStyle w:val="000000100000" w:firstRow="0" w:lastRow="0" w:firstColumn="0" w:lastColumn="0" w:oddVBand="0" w:evenVBand="0" w:oddHBand="1" w:evenHBand="0" w:firstRowFirstColumn="0" w:firstRowLastColumn="0" w:lastRowFirstColumn="0" w:lastRowLastColumn="0"/>
+              <w:rPr>
+                <w:lang w:val="sr-Latn-RS"/>
+              </w:rPr>
+            </w:pPr>
+            <w:r>
+              <w:rPr>
+                <w:lang w:val="sr-Latn-RS"/>
+              </w:rPr>
+              <w:t>Biblioteka za rad sa vremenom</w:t>
+            </w:r>
+          </w:p>
+        </w:tc>
+      </w:tr>
+      <w:tr>
+        <w:tc>
+          <w:tcPr>
+            <w:cnfStyle w:val="001000000000" w:firstRow="0" w:lastRow="0" w:firstColumn="1" w:lastColumn="0" w:oddVBand="0" w:evenVBand="0" w:oddHBand="0" w:evenHBand="0" w:firstRowFirstColumn="0" w:firstRowLastColumn="0" w:lastRowFirstColumn="0" w:lastRowLastColumn="0"/>
+            <w:tcW w:w="3116" w:type="dxa"/>
+          </w:tcPr>
+          <w:p>
+            <w:pPr>
+              <w:jc w:val="center"/>
+              <w:rPr>
+                <w:lang w:val="sr-Latn-RS"/>
+              </w:rPr>
+            </w:pPr>
+            <w:r>
+              <w:rPr>
+                <w:lang w:val="sr-Latn-RS"/>
+              </w:rPr>
+              <w:t>Laravel/ui</w:t>
+            </w:r>
+          </w:p>
+        </w:tc>
+        <w:tc>
+          <w:tcPr>
+            <w:tcW w:w="3117" w:type="dxa"/>
+          </w:tcPr>
+          <w:p>
+            <w:pPr>
+              <w:jc w:val="center"/>
+              <w:cnfStyle w:val="000000000000" w:firstRow="0" w:lastRow="0" w:firstColumn="0" w:lastColumn="0" w:oddVBand="0" w:evenVBand="0" w:oddHBand="0" w:evenHBand="0" w:firstRowFirstColumn="0" w:firstRowLastColumn="0" w:lastRowFirstColumn="0" w:lastRowLastColumn="0"/>
+              <w:rPr>
+                <w:lang w:val="sr-Latn-RS"/>
+              </w:rPr>
+            </w:pPr>
+            <w:r>
+              <w:rPr>
+                <w:lang w:val="sr-Latn-RS"/>
+              </w:rPr>
+              <w:t>3.4</w:t>
+            </w:r>
+          </w:p>
+        </w:tc>
+        <w:tc>
+          <w:tcPr>
+            <w:tcW w:w="3117" w:type="dxa"/>
+          </w:tcPr>
+          <w:p>
+            <w:pPr>
+              <w:jc w:val="center"/>
+              <w:cnfStyle w:val="000000000000" w:firstRow="0" w:lastRow="0" w:firstColumn="0" w:lastColumn="0" w:oddVBand="0" w:evenVBand="0" w:oddHBand="0" w:evenHBand="0" w:firstRowFirstColumn="0" w:firstRowLastColumn="0" w:lastRowFirstColumn="0" w:lastRowLastColumn="0"/>
+              <w:rPr>
+                <w:lang w:val="sr-Latn-RS"/>
+              </w:rPr>
+            </w:pPr>
+            <w:r>
+              <w:rPr>
+                <w:lang w:val="sr-Latn-RS"/>
+              </w:rPr>
+              <w:t>Biblioteka za autentifikacionu logiku</w:t>
+            </w:r>
+          </w:p>
+        </w:tc>
+      </w:tr>
+      <w:tr>
+        <w:trPr>
+          <w:cnfStyle w:val="000000100000" w:firstRow="0" w:lastRow="0" w:firstColumn="0" w:lastColumn="0" w:oddVBand="0" w:evenVBand="0" w:oddHBand="1" w:evenHBand="0" w:firstRowFirstColumn="0" w:firstRowLastColumn="0" w:lastRowFirstColumn="0" w:lastRowLastColumn="0"/>
+        </w:trPr>
+        <w:tc>
+          <w:tcPr>
+            <w:cnfStyle w:val="001000000000" w:firstRow="0" w:lastRow="0" w:firstColumn="1" w:lastColumn="0" w:oddVBand="0" w:evenVBand="0" w:oddHBand="0" w:evenHBand="0" w:firstRowFirstColumn="0" w:firstRowLastColumn="0" w:lastRowFirstColumn="0" w:lastRowLastColumn="0"/>
+            <w:tcW w:w="3116" w:type="dxa"/>
+          </w:tcPr>
+          <w:p>
+            <w:pPr>
+              <w:jc w:val="center"/>
+              <w:rPr>
+                <w:lang w:val="sr-Latn-RS"/>
+              </w:rPr>
+            </w:pPr>
+            <w:r>
+              <w:rPr>
+                <w:lang w:val="sr-Latn-RS"/>
+              </w:rPr>
+              <w:t>Laravel</w:t>
+            </w:r>
+          </w:p>
+        </w:tc>
+        <w:tc>
+          <w:tcPr>
+            <w:tcW w:w="3117" w:type="dxa"/>
+          </w:tcPr>
+          <w:p>
+            <w:pPr>
+              <w:jc w:val="center"/>
+              <w:cnfStyle w:val="000000100000" w:firstRow="0" w:lastRow="0" w:firstColumn="0" w:lastColumn="0" w:oddVBand="0" w:evenVBand="0" w:oddHBand="1" w:evenHBand="0" w:firstRowFirstColumn="0" w:firstRowLastColumn="0" w:lastRowFirstColumn="0" w:lastRowLastColumn="0"/>
+              <w:rPr>
+                <w:lang w:val="sr-Latn-RS"/>
+              </w:rPr>
+            </w:pPr>
+            <w:r>
+              <w:rPr>
+                <w:lang w:val="sr-Latn-RS"/>
+              </w:rPr>
+              <w:t>9</w:t>
+            </w:r>
+          </w:p>
+        </w:tc>
+        <w:tc>
+          <w:tcPr>
+            <w:tcW w:w="3117" w:type="dxa"/>
+          </w:tcPr>
+          <w:p>
+            <w:pPr>
+              <w:jc w:val="center"/>
+              <w:cnfStyle w:val="000000100000" w:firstRow="0" w:lastRow="0" w:firstColumn="0" w:lastColumn="0" w:oddVBand="0" w:evenVBand="0" w:oddHBand="1" w:evenHBand="0" w:firstRowFirstColumn="0" w:firstRowLastColumn="0" w:lastRowFirstColumn="0" w:lastRowLastColumn="0"/>
+              <w:rPr>
+                <w:lang w:val="sr-Latn-RS"/>
+              </w:rPr>
+            </w:pPr>
+            <w:r>
+              <w:rPr>
+                <w:lang w:val="sr-Latn-RS"/>
+              </w:rPr>
+              <w:t>Backend MVC framework</w:t>
+            </w:r>
+          </w:p>
+        </w:tc>
+      </w:tr>
+      <w:tr>
+        <w:tc>
+          <w:tcPr>
+            <w:cnfStyle w:val="001000000000" w:firstRow="0" w:lastRow="0" w:firstColumn="1" w:lastColumn="0" w:oddVBand="0" w:evenVBand="0" w:oddHBand="0" w:evenHBand="0" w:firstRowFirstColumn="0" w:firstRowLastColumn="0" w:lastRowFirstColumn="0" w:lastRowLastColumn="0"/>
+            <w:tcW w:w="3116" w:type="dxa"/>
+          </w:tcPr>
+          <w:p>
+            <w:pPr>
+              <w:jc w:val="center"/>
+              <w:rPr>
+                <w:lang w:val="sr-Latn-RS"/>
+              </w:rPr>
+            </w:pPr>
+          </w:p>
+        </w:tc>
+        <w:tc>
+          <w:tcPr>
+            <w:tcW w:w="3117" w:type="dxa"/>
+          </w:tcPr>
+          <w:p>
+            <w:pPr>
+              <w:jc w:val="center"/>
+              <w:cnfStyle w:val="000000000000" w:firstRow="0" w:lastRow="0" w:firstColumn="0" w:lastColumn="0" w:oddVBand="0" w:evenVBand="0" w:oddHBand="0" w:evenHBand="0" w:firstRowFirstColumn="0" w:firstRowLastColumn="0" w:lastRowFirstColumn="0" w:lastRowLastColumn="0"/>
+              <w:rPr>
+                <w:lang w:val="sr-Latn-RS"/>
+              </w:rPr>
+            </w:pPr>
+          </w:p>
+        </w:tc>
+        <w:tc>
+          <w:tcPr>
+            <w:tcW w:w="3117" w:type="dxa"/>
+          </w:tcPr>
+          <w:p>
+            <w:pPr>
+              <w:jc w:val="center"/>
+              <w:cnfStyle w:val="000000000000" w:firstRow="0" w:lastRow="0" w:firstColumn="0" w:lastColumn="0" w:oddVBand="0" w:evenVBand="0" w:oddHBand="0" w:evenHBand="0" w:firstRowFirstColumn="0" w:firstRowLastColumn="0" w:lastRowFirstColumn="0" w:lastRowLastColumn="0"/>
+              <w:rPr>
+                <w:lang w:val="sr-Latn-RS"/>
+              </w:rPr>
+            </w:pPr>
+          </w:p>
+        </w:tc>
+      </w:tr>
+    </w:tbl>
+    <w:p>
+      <w:pPr>
+        <w:rPr>
+          <w:lang w:val="sr-Latn-RS"/>
+        </w:rPr>
+      </w:pPr>
+    </w:p>
+    <w:p>
+      <w:pPr>
+        <w:pStyle w:val="Heading2"/>
+        <w:rPr>
+          <w:lang w:val="sr-Latn-RS"/>
+        </w:rPr>
+      </w:pPr>
+      <w:r>
+        <w:rPr>
+          <w:lang w:val="sr-Latn-RS"/>
+        </w:rPr>
+        <w:t>Razvojni alati</w:t>
       </w:r>
       <w:bookmarkStart w:id="0" w:name="_GoBack"/>
       <w:bookmarkEnd w:id="0"/>
+      <w:r>
+        <w:rPr>
+          <w:lang w:val="sr-Latn-RS"/>
+        </w:rPr>
+        <w:br/>
+      </w:r>
+    </w:p>
+    <w:tbl>
+      <w:tblPr>
+        <w:tblStyle w:val="GridTable4-Accent2"/>
+        <w:tblW w:w="0" w:type="auto"/>
+        <w:tblLook w:val="04A0" w:firstRow="1" w:lastRow="0" w:firstColumn="1" w:lastColumn="0" w:noHBand="0" w:noVBand="1"/>
+      </w:tblPr>
+      <w:tblGrid>
+        <w:gridCol w:w="3116"/>
+        <w:gridCol w:w="3117"/>
+        <w:gridCol w:w="3117"/>
+      </w:tblGrid>
+      <w:tr>
+        <w:trPr>
+          <w:cnfStyle w:val="100000000000" w:firstRow="1" w:lastRow="0" w:firstColumn="0" w:lastColumn="0" w:oddVBand="0" w:evenVBand="0" w:oddHBand="0" w:evenHBand="0" w:firstRowFirstColumn="0" w:firstRowLastColumn="0" w:lastRowFirstColumn="0" w:lastRowLastColumn="0"/>
+        </w:trPr>
+        <w:tc>
+          <w:tcPr>
+            <w:cnfStyle w:val="001000000000" w:firstRow="0" w:lastRow="0" w:firstColumn="1" w:lastColumn="0" w:oddVBand="0" w:evenVBand="0" w:oddHBand="0" w:evenHBand="0" w:firstRowFirstColumn="0" w:firstRowLastColumn="0" w:lastRowFirstColumn="0" w:lastRowLastColumn="0"/>
+            <w:tcW w:w="3116" w:type="dxa"/>
+          </w:tcPr>
+          <w:p>
+            <w:pPr>
+              <w:jc w:val="center"/>
+              <w:rPr>
+                <w:lang w:val="sr-Latn-RS"/>
+              </w:rPr>
+            </w:pPr>
+            <w:r>
+              <w:rPr>
+                <w:lang w:val="sr-Latn-RS"/>
+              </w:rPr>
+              <w:t>Naziv</w:t>
+            </w:r>
+          </w:p>
+        </w:tc>
+        <w:tc>
+          <w:tcPr>
+            <w:tcW w:w="3117" w:type="dxa"/>
+          </w:tcPr>
+          <w:p>
+            <w:pPr>
+              <w:jc w:val="center"/>
+              <w:cnfStyle w:val="100000000000" w:firstRow="1" w:lastRow="0" w:firstColumn="0" w:lastColumn="0" w:oddVBand="0" w:evenVBand="0" w:oddHBand="0" w:evenHBand="0" w:firstRowFirstColumn="0" w:firstRowLastColumn="0" w:lastRowFirstColumn="0" w:lastRowLastColumn="0"/>
+              <w:rPr>
+                <w:lang w:val="sr-Latn-RS"/>
+              </w:rPr>
+            </w:pPr>
+            <w:r>
+              <w:rPr>
+                <w:lang w:val="sr-Latn-RS"/>
+              </w:rPr>
+              <w:t>Verzija</w:t>
+            </w:r>
+          </w:p>
+        </w:tc>
+        <w:tc>
+          <w:tcPr>
+            <w:tcW w:w="3117" w:type="dxa"/>
+          </w:tcPr>
+          <w:p>
+            <w:pPr>
+              <w:jc w:val="center"/>
+              <w:cnfStyle w:val="100000000000" w:firstRow="1" w:lastRow="0" w:firstColumn="0" w:lastColumn="0" w:oddVBand="0" w:evenVBand="0" w:oddHBand="0" w:evenHBand="0" w:firstRowFirstColumn="0" w:firstRowLastColumn="0" w:lastRowFirstColumn="0" w:lastRowLastColumn="0"/>
+              <w:rPr>
+                <w:lang w:val="sr-Latn-RS"/>
+              </w:rPr>
+            </w:pPr>
+            <w:r>
+              <w:rPr>
+                <w:lang w:val="sr-Latn-RS"/>
+              </w:rPr>
+              <w:t>Namena</w:t>
+            </w:r>
+          </w:p>
+        </w:tc>
+      </w:tr>
+      <w:tr>
+        <w:trPr>
+          <w:cnfStyle w:val="000000100000" w:firstRow="0" w:lastRow="0" w:firstColumn="0" w:lastColumn="0" w:oddVBand="0" w:evenVBand="0" w:oddHBand="1" w:evenHBand="0" w:firstRowFirstColumn="0" w:firstRowLastColumn="0" w:lastRowFirstColumn="0" w:lastRowLastColumn="0"/>
+        </w:trPr>
+        <w:tc>
+          <w:tcPr>
+            <w:cnfStyle w:val="001000000000" w:firstRow="0" w:lastRow="0" w:firstColumn="1" w:lastColumn="0" w:oddVBand="0" w:evenVBand="0" w:oddHBand="0" w:evenHBand="0" w:firstRowFirstColumn="0" w:firstRowLastColumn="0" w:lastRowFirstColumn="0" w:lastRowLastColumn="0"/>
+            <w:tcW w:w="3116" w:type="dxa"/>
+          </w:tcPr>
+          <w:p>
+            <w:pPr>
+              <w:jc w:val="center"/>
+              <w:rPr>
+                <w:lang w:val="sr-Latn-RS"/>
+              </w:rPr>
+            </w:pPr>
+            <w:r>
+              <w:rPr>
+                <w:lang w:val="sr-Latn-RS"/>
+              </w:rPr>
+              <w:t>VS Code</w:t>
+            </w:r>
+          </w:p>
+        </w:tc>
+        <w:tc>
+          <w:tcPr>
+            <w:tcW w:w="3117" w:type="dxa"/>
+          </w:tcPr>
+          <w:p>
+            <w:pPr>
+              <w:jc w:val="center"/>
+              <w:cnfStyle w:val="000000100000" w:firstRow="0" w:lastRow="0" w:firstColumn="0" w:lastColumn="0" w:oddVBand="0" w:evenVBand="0" w:oddHBand="1" w:evenHBand="0" w:firstRowFirstColumn="0" w:firstRowLastColumn="0" w:lastRowFirstColumn="0" w:lastRowLastColumn="0"/>
+              <w:rPr>
+                <w:lang w:val="sr-Latn-RS"/>
+              </w:rPr>
+            </w:pPr>
+            <w:r>
+              <w:rPr>
+                <w:lang w:val="sr-Latn-RS"/>
+              </w:rPr>
+              <w:t>v1.67.2</w:t>
+            </w:r>
+          </w:p>
+        </w:tc>
+        <w:tc>
+          <w:tcPr>
+            <w:tcW w:w="3117" w:type="dxa"/>
+          </w:tcPr>
+          <w:p>
+            <w:pPr>
+              <w:jc w:val="center"/>
+              <w:cnfStyle w:val="000000100000" w:firstRow="0" w:lastRow="0" w:firstColumn="0" w:lastColumn="0" w:oddVBand="0" w:evenVBand="0" w:oddHBand="1" w:evenHBand="0" w:firstRowFirstColumn="0" w:firstRowLastColumn="0" w:lastRowFirstColumn="0" w:lastRowLastColumn="0"/>
+              <w:rPr>
+                <w:lang w:val="sr-Latn-RS"/>
+              </w:rPr>
+            </w:pPr>
+            <w:r>
+              <w:rPr>
+                <w:lang w:val="sr-Latn-RS"/>
+              </w:rPr>
+              <w:t>Okruženje za razvoj</w:t>
+            </w:r>
+          </w:p>
+        </w:tc>
+      </w:tr>
+      <w:tr>
+        <w:tc>
+          <w:tcPr>
+            <w:cnfStyle w:val="001000000000" w:firstRow="0" w:lastRow="0" w:firstColumn="1" w:lastColumn="0" w:oddVBand="0" w:evenVBand="0" w:oddHBand="0" w:evenHBand="0" w:firstRowFirstColumn="0" w:firstRowLastColumn="0" w:lastRowFirstColumn="0" w:lastRowLastColumn="0"/>
+            <w:tcW w:w="3116" w:type="dxa"/>
+          </w:tcPr>
+          <w:p>
+            <w:pPr>
+              <w:jc w:val="center"/>
+              <w:rPr>
+                <w:lang w:val="sr-Latn-RS"/>
+              </w:rPr>
+            </w:pPr>
+            <w:r>
+              <w:rPr>
+                <w:lang w:val="sr-Latn-RS"/>
+              </w:rPr>
+              <w:t xml:space="preserve">MS Word </w:t>
+            </w:r>
+          </w:p>
+        </w:tc>
+        <w:tc>
+          <w:tcPr>
+            <w:tcW w:w="3117" w:type="dxa"/>
+          </w:tcPr>
+          <w:p>
+            <w:pPr>
+              <w:jc w:val="center"/>
+              <w:cnfStyle w:val="000000000000" w:firstRow="0" w:lastRow="0" w:firstColumn="0" w:lastColumn="0" w:oddVBand="0" w:evenVBand="0" w:oddHBand="0" w:evenHBand="0" w:firstRowFirstColumn="0" w:firstRowLastColumn="0" w:lastRowFirstColumn="0" w:lastRowLastColumn="0"/>
+              <w:rPr>
+                <w:lang w:val="sr-Latn-RS"/>
+              </w:rPr>
+            </w:pPr>
+            <w:r>
+              <w:rPr>
+                <w:lang w:val="sr-Latn-RS"/>
+              </w:rPr>
+              <w:t>2019</w:t>
+            </w:r>
+          </w:p>
+        </w:tc>
+        <w:tc>
+          <w:tcPr>
+            <w:tcW w:w="3117" w:type="dxa"/>
+          </w:tcPr>
+          <w:p>
+            <w:pPr>
+              <w:jc w:val="center"/>
+              <w:cnfStyle w:val="000000000000" w:firstRow="0" w:lastRow="0" w:firstColumn="0" w:lastColumn="0" w:oddVBand="0" w:evenVBand="0" w:oddHBand="0" w:evenHBand="0" w:firstRowFirstColumn="0" w:firstRowLastColumn="0" w:lastRowFirstColumn="0" w:lastRowLastColumn="0"/>
+              <w:rPr>
+                <w:lang w:val="sr-Latn-RS"/>
+              </w:rPr>
+            </w:pPr>
+            <w:r>
+              <w:rPr>
+                <w:lang w:val="sr-Latn-RS"/>
+              </w:rPr>
+              <w:t>Pisanje dokumentacije</w:t>
+            </w:r>
+          </w:p>
+        </w:tc>
+      </w:tr>
+      <w:tr>
+        <w:trPr>
+          <w:cnfStyle w:val="000000100000" w:firstRow="0" w:lastRow="0" w:firstColumn="0" w:lastColumn="0" w:oddVBand="0" w:evenVBand="0" w:oddHBand="1" w:evenHBand="0" w:firstRowFirstColumn="0" w:firstRowLastColumn="0" w:lastRowFirstColumn="0" w:lastRowLastColumn="0"/>
+        </w:trPr>
+        <w:tc>
+          <w:tcPr>
+            <w:cnfStyle w:val="001000000000" w:firstRow="0" w:lastRow="0" w:firstColumn="1" w:lastColumn="0" w:oddVBand="0" w:evenVBand="0" w:oddHBand="0" w:evenHBand="0" w:firstRowFirstColumn="0" w:firstRowLastColumn="0" w:lastRowFirstColumn="0" w:lastRowLastColumn="0"/>
+            <w:tcW w:w="3116" w:type="dxa"/>
+          </w:tcPr>
+          <w:p>
+            <w:pPr>
+              <w:jc w:val="center"/>
+              <w:rPr>
+                <w:lang w:val="sr-Latn-RS"/>
+              </w:rPr>
+            </w:pPr>
+            <w:r>
+              <w:rPr>
+                <w:lang w:val="sr-Latn-RS"/>
+              </w:rPr>
+              <w:t>Nitro Pro PDF Viewer</w:t>
+            </w:r>
+          </w:p>
+        </w:tc>
+        <w:tc>
+          <w:tcPr>
+            <w:tcW w:w="3117" w:type="dxa"/>
+          </w:tcPr>
+          <w:p>
+            <w:pPr>
+              <w:jc w:val="center"/>
+              <w:cnfStyle w:val="000000100000" w:firstRow="0" w:lastRow="0" w:firstColumn="0" w:lastColumn="0" w:oddVBand="0" w:evenVBand="0" w:oddHBand="1" w:evenHBand="0" w:firstRowFirstColumn="0" w:firstRowLastColumn="0" w:lastRowFirstColumn="0" w:lastRowLastColumn="0"/>
+              <w:rPr>
+                <w:lang w:val="sr-Latn-RS"/>
+              </w:rPr>
+            </w:pPr>
+            <w:r>
+              <w:rPr>
+                <w:lang w:val="sr-Latn-RS"/>
+              </w:rPr>
+              <w:t>10</w:t>
+            </w:r>
+          </w:p>
+        </w:tc>
+        <w:tc>
+          <w:tcPr>
+            <w:tcW w:w="3117" w:type="dxa"/>
+          </w:tcPr>
+          <w:p>
+            <w:pPr>
+              <w:jc w:val="center"/>
+              <w:cnfStyle w:val="000000100000" w:firstRow="0" w:lastRow="0" w:firstColumn="0" w:lastColumn="0" w:oddVBand="0" w:evenVBand="0" w:oddHBand="1" w:evenHBand="0" w:firstRowFirstColumn="0" w:firstRowLastColumn="0" w:lastRowFirstColumn="0" w:lastRowLastColumn="0"/>
+              <w:rPr>
+                <w:lang w:val="sr-Latn-RS"/>
+              </w:rPr>
+            </w:pPr>
+            <w:r>
+              <w:rPr>
+                <w:lang w:val="sr-Latn-RS"/>
+              </w:rPr>
+              <w:t>Konverzija dokumentacije</w:t>
+            </w:r>
+          </w:p>
+        </w:tc>
+      </w:tr>
+      <w:tr>
+        <w:tc>
+          <w:tcPr>
+            <w:cnfStyle w:val="001000000000" w:firstRow="0" w:lastRow="0" w:firstColumn="1" w:lastColumn="0" w:oddVBand="0" w:evenVBand="0" w:oddHBand="0" w:evenHBand="0" w:firstRowFirstColumn="0" w:firstRowLastColumn="0" w:lastRowFirstColumn="0" w:lastRowLastColumn="0"/>
+            <w:tcW w:w="3116" w:type="dxa"/>
+          </w:tcPr>
+          <w:p>
+            <w:pPr>
+              <w:jc w:val="center"/>
+              <w:rPr>
+                <w:lang w:val="sr-Latn-RS"/>
+              </w:rPr>
+            </w:pPr>
+            <w:r>
+              <w:rPr>
+                <w:lang w:val="sr-Latn-RS"/>
+              </w:rPr>
+              <w:t>Photopea</w:t>
+            </w:r>
+          </w:p>
+        </w:tc>
+        <w:tc>
+          <w:tcPr>
+            <w:tcW w:w="3117" w:type="dxa"/>
+          </w:tcPr>
+          <w:p>
+            <w:pPr>
+              <w:jc w:val="center"/>
+              <w:cnfStyle w:val="000000000000" w:firstRow="0" w:lastRow="0" w:firstColumn="0" w:lastColumn="0" w:oddVBand="0" w:evenVBand="0" w:oddHBand="0" w:evenHBand="0" w:firstRowFirstColumn="0" w:firstRowLastColumn="0" w:lastRowFirstColumn="0" w:lastRowLastColumn="0"/>
+              <w:rPr>
+                <w:lang w:val="sr-Latn-RS"/>
+              </w:rPr>
+            </w:pPr>
+            <w:r>
+              <w:rPr>
+                <w:lang w:val="sr-Latn-RS"/>
+              </w:rPr>
+              <w:t>5.3</w:t>
+            </w:r>
+          </w:p>
+        </w:tc>
+        <w:tc>
+          <w:tcPr>
+            <w:tcW w:w="3117" w:type="dxa"/>
+          </w:tcPr>
+          <w:p>
+            <w:pPr>
+              <w:jc w:val="center"/>
+              <w:cnfStyle w:val="000000000000" w:firstRow="0" w:lastRow="0" w:firstColumn="0" w:lastColumn="0" w:oddVBand="0" w:evenVBand="0" w:oddHBand="0" w:evenHBand="0" w:firstRowFirstColumn="0" w:firstRowLastColumn="0" w:lastRowFirstColumn="0" w:lastRowLastColumn="0"/>
+              <w:rPr>
+                <w:lang w:val="sr-Latn-RS"/>
+              </w:rPr>
+            </w:pPr>
+            <w:r>
+              <w:rPr>
+                <w:lang w:val="sr-Latn-RS"/>
+              </w:rPr>
+              <w:t>Dizajniranje logotipa</w:t>
+            </w:r>
+          </w:p>
+        </w:tc>
+      </w:tr>
+      <w:tr>
+        <w:trPr>
+          <w:cnfStyle w:val="000000100000" w:firstRow="0" w:lastRow="0" w:firstColumn="0" w:lastColumn="0" w:oddVBand="0" w:evenVBand="0" w:oddHBand="1" w:evenHBand="0" w:firstRowFirstColumn="0" w:firstRowLastColumn="0" w:lastRowFirstColumn="0" w:lastRowLastColumn="0"/>
+        </w:trPr>
+        <w:tc>
+          <w:tcPr>
+            <w:cnfStyle w:val="001000000000" w:firstRow="0" w:lastRow="0" w:firstColumn="1" w:lastColumn="0" w:oddVBand="0" w:evenVBand="0" w:oddHBand="0" w:evenHBand="0" w:firstRowFirstColumn="0" w:firstRowLastColumn="0" w:lastRowFirstColumn="0" w:lastRowLastColumn="0"/>
+            <w:tcW w:w="3116" w:type="dxa"/>
+          </w:tcPr>
+          <w:p>
+            <w:pPr>
+              <w:jc w:val="center"/>
+              <w:rPr>
+                <w:lang w:val="sr-Latn-RS"/>
+              </w:rPr>
+            </w:pPr>
+          </w:p>
+        </w:tc>
+        <w:tc>
+          <w:tcPr>
+            <w:tcW w:w="3117" w:type="dxa"/>
+          </w:tcPr>
+          <w:p>
+            <w:pPr>
+              <w:jc w:val="center"/>
+              <w:cnfStyle w:val="000000100000" w:firstRow="0" w:lastRow="0" w:firstColumn="0" w:lastColumn="0" w:oddVBand="0" w:evenVBand="0" w:oddHBand="1" w:evenHBand="0" w:firstRowFirstColumn="0" w:firstRowLastColumn="0" w:lastRowFirstColumn="0" w:lastRowLastColumn="0"/>
+              <w:rPr>
+                <w:lang w:val="sr-Latn-RS"/>
+              </w:rPr>
+            </w:pPr>
+          </w:p>
+        </w:tc>
+        <w:tc>
+          <w:tcPr>
+            <w:tcW w:w="3117" w:type="dxa"/>
+          </w:tcPr>
+          <w:p>
+            <w:pPr>
+              <w:jc w:val="center"/>
+              <w:cnfStyle w:val="000000100000" w:firstRow="0" w:lastRow="0" w:firstColumn="0" w:lastColumn="0" w:oddVBand="0" w:evenVBand="0" w:oddHBand="1" w:evenHBand="0" w:firstRowFirstColumn="0" w:firstRowLastColumn="0" w:lastRowFirstColumn="0" w:lastRowLastColumn="0"/>
+              <w:rPr>
+                <w:lang w:val="sr-Latn-RS"/>
+              </w:rPr>
+            </w:pPr>
+          </w:p>
+        </w:tc>
+      </w:tr>
+    </w:tbl>
+    <w:p>
+      <w:pPr>
+        <w:rPr>
+          <w:lang w:val="sr-Latn-RS"/>
+        </w:rPr>
+      </w:pPr>
     </w:p>
     <w:sectPr>
       <w:pgSz w:w="12240" w:h="15840"/>
@@ -88,100 +1514,6 @@
     </w:sectPr>
   </w:body>
 </w:document>
-</file>
-
-<file path=word/numbering.xml><?xml version="1.0" encoding="utf-8"?>
-<w:numbering xmlns:wpc="http://schemas.microsoft.com/office/word/2010/wordprocessingCanvas" xmlns:cx="http://schemas.microsoft.com/office/drawing/2014/chartex" xmlns:cx1="http://schemas.microsoft.com/office/drawing/2015/9/8/chartex" xmlns:mc="http://schemas.openxmlformats.org/markup-compatibility/2006" xmlns:o="urn:schemas-microsoft-com:office:office" xmlns:r="http://schemas.openxmlformats.org/officeDocument/2006/relationships" xmlns:m="http://schemas.openxmlformats.org/officeDocument/2006/math" xmlns:v="urn:schemas-microsoft-com:vml" xmlns:wp14="http://schemas.microsoft.com/office/word/2010/wordprocessingDrawing" xmlns:wp="http://schemas.openxmlformats.org/drawingml/2006/wordprocessingDrawing" xmlns:w10="urn:schemas-microsoft-com:office:word" xmlns:w="http://schemas.openxmlformats.org/wordprocessingml/2006/main" xmlns:w14="http://schemas.microsoft.com/office/word/2010/wordml" xmlns:w15="http://schemas.microsoft.com/office/word/2012/wordml" xmlns:w16se="http://schemas.microsoft.com/office/word/2015/wordml/symex" xmlns:wpg="http://schemas.microsoft.com/office/word/2010/wordprocessingGroup" xmlns:wpi="http://schemas.microsoft.com/office/word/2010/wordprocessingInk" xmlns:wne="http://schemas.microsoft.com/office/word/2006/wordml" xmlns:wps="http://schemas.microsoft.com/office/word/2010/wordprocessingShape" mc:Ignorable="w14 w15 w16se wp14">
-  <w:abstractNum w:abstractNumId="0" w15:restartNumberingAfterBreak="0">
-    <w:nsid w:val="3C4036B8"/>
-    <w:multiLevelType w:val="hybridMultilevel"/>
-    <w:tmpl w:val="C6765098"/>
-    <w:lvl w:ilvl="0" w:tplc="0409000F">
-      <w:start w:val="1"/>
-      <w:numFmt w:val="decimal"/>
-      <w:lvlText w:val="%1."/>
-      <w:lvlJc w:val="left"/>
-      <w:pPr>
-        <w:ind w:left="720" w:hanging="360"/>
-      </w:pPr>
-    </w:lvl>
-    <w:lvl w:ilvl="1" w:tplc="04090019" w:tentative="1">
-      <w:start w:val="1"/>
-      <w:numFmt w:val="lowerLetter"/>
-      <w:lvlText w:val="%2."/>
-      <w:lvlJc w:val="left"/>
-      <w:pPr>
-        <w:ind w:left="1440" w:hanging="360"/>
-      </w:pPr>
-    </w:lvl>
-    <w:lvl w:ilvl="2" w:tplc="0409001B" w:tentative="1">
-      <w:start w:val="1"/>
-      <w:numFmt w:val="lowerRoman"/>
-      <w:lvlText w:val="%3."/>
-      <w:lvlJc w:val="right"/>
-      <w:pPr>
-        <w:ind w:left="2160" w:hanging="180"/>
-      </w:pPr>
-    </w:lvl>
-    <w:lvl w:ilvl="3" w:tplc="0409000F" w:tentative="1">
-      <w:start w:val="1"/>
-      <w:numFmt w:val="decimal"/>
-      <w:lvlText w:val="%4."/>
-      <w:lvlJc w:val="left"/>
-      <w:pPr>
-        <w:ind w:left="2880" w:hanging="360"/>
-      </w:pPr>
-    </w:lvl>
-    <w:lvl w:ilvl="4" w:tplc="04090019" w:tentative="1">
-      <w:start w:val="1"/>
-      <w:numFmt w:val="lowerLetter"/>
-      <w:lvlText w:val="%5."/>
-      <w:lvlJc w:val="left"/>
-      <w:pPr>
-        <w:ind w:left="3600" w:hanging="360"/>
-      </w:pPr>
-    </w:lvl>
-    <w:lvl w:ilvl="5" w:tplc="0409001B" w:tentative="1">
-      <w:start w:val="1"/>
-      <w:numFmt w:val="lowerRoman"/>
-      <w:lvlText w:val="%6."/>
-      <w:lvlJc w:val="right"/>
-      <w:pPr>
-        <w:ind w:left="4320" w:hanging="180"/>
-      </w:pPr>
-    </w:lvl>
-    <w:lvl w:ilvl="6" w:tplc="0409000F" w:tentative="1">
-      <w:start w:val="1"/>
-      <w:numFmt w:val="decimal"/>
-      <w:lvlText w:val="%7."/>
-      <w:lvlJc w:val="left"/>
-      <w:pPr>
-        <w:ind w:left="5040" w:hanging="360"/>
-      </w:pPr>
-    </w:lvl>
-    <w:lvl w:ilvl="7" w:tplc="04090019" w:tentative="1">
-      <w:start w:val="1"/>
-      <w:numFmt w:val="lowerLetter"/>
-      <w:lvlText w:val="%8."/>
-      <w:lvlJc w:val="left"/>
-      <w:pPr>
-        <w:ind w:left="5760" w:hanging="360"/>
-      </w:pPr>
-    </w:lvl>
-    <w:lvl w:ilvl="8" w:tplc="0409001B" w:tentative="1">
-      <w:start w:val="1"/>
-      <w:numFmt w:val="lowerRoman"/>
-      <w:lvlText w:val="%9."/>
-      <w:lvlJc w:val="right"/>
-      <w:pPr>
-        <w:ind w:left="6480" w:hanging="180"/>
-      </w:pPr>
-    </w:lvl>
-  </w:abstractNum>
-  <w:num w:numId="1">
-    <w:abstractNumId w:val="0"/>
-  </w:num>
-</w:numbering>
 </file>
 
 <file path=word/styles.xml><?xml version="1.0" encoding="utf-8"?>
@@ -578,6 +1910,49 @@
     <w:name w:val="Normal"/>
     <w:qFormat/>
   </w:style>
+  <w:style w:type="paragraph" w:styleId="Heading1">
+    <w:name w:val="heading 1"/>
+    <w:basedOn w:val="Normal"/>
+    <w:next w:val="Normal"/>
+    <w:link w:val="Heading1Char"/>
+    <w:uiPriority w:val="9"/>
+    <w:qFormat/>
+    <w:rsid w:val="005F01D4"/>
+    <w:pPr>
+      <w:keepNext/>
+      <w:keepLines/>
+      <w:spacing w:before="240" w:after="0"/>
+      <w:outlineLvl w:val="0"/>
+    </w:pPr>
+    <w:rPr>
+      <w:rFonts w:asciiTheme="majorHAnsi" w:eastAsiaTheme="majorEastAsia" w:hAnsiTheme="majorHAnsi" w:cstheme="majorBidi"/>
+      <w:color w:val="2E74B5" w:themeColor="accent1" w:themeShade="BF"/>
+      <w:sz w:val="32"/>
+      <w:szCs w:val="32"/>
+    </w:rPr>
+  </w:style>
+  <w:style w:type="paragraph" w:styleId="Heading2">
+    <w:name w:val="heading 2"/>
+    <w:basedOn w:val="Normal"/>
+    <w:next w:val="Normal"/>
+    <w:link w:val="Heading2Char"/>
+    <w:uiPriority w:val="9"/>
+    <w:unhideWhenUsed/>
+    <w:qFormat/>
+    <w:rsid w:val="005F01D4"/>
+    <w:pPr>
+      <w:keepNext/>
+      <w:keepLines/>
+      <w:spacing w:before="40" w:after="0"/>
+      <w:outlineLvl w:val="1"/>
+    </w:pPr>
+    <w:rPr>
+      <w:rFonts w:asciiTheme="majorHAnsi" w:eastAsiaTheme="majorEastAsia" w:hAnsiTheme="majorHAnsi" w:cstheme="majorBidi"/>
+      <w:color w:val="2E74B5" w:themeColor="accent1" w:themeShade="BF"/>
+      <w:sz w:val="26"/>
+      <w:szCs w:val="26"/>
+    </w:rPr>
+  </w:style>
   <w:style w:type="character" w:default="1" w:styleId="DefaultParagraphFont">
     <w:name w:val="Default Paragraph Font"/>
     <w:uiPriority w:val="1"/>
@@ -605,61 +1980,308 @@
     <w:semiHidden/>
     <w:unhideWhenUsed/>
   </w:style>
-  <w:style w:type="paragraph" w:styleId="Title">
-    <w:name w:val="Title"/>
-    <w:basedOn w:val="Normal"/>
-    <w:next w:val="Normal"/>
-    <w:link w:val="TitleChar"/>
-    <w:uiPriority w:val="10"/>
-    <w:qFormat/>
-    <w:rsid w:val="00200C8F"/>
+  <w:style w:type="character" w:customStyle="1" w:styleId="Heading1Char">
+    <w:name w:val="Heading 1 Char"/>
+    <w:basedOn w:val="DefaultParagraphFont"/>
+    <w:link w:val="Heading1"/>
+    <w:uiPriority w:val="9"/>
+    <w:rsid w:val="005F01D4"/>
+    <w:rPr>
+      <w:rFonts w:asciiTheme="majorHAnsi" w:eastAsiaTheme="majorEastAsia" w:hAnsiTheme="majorHAnsi" w:cstheme="majorBidi"/>
+      <w:color w:val="2E74B5" w:themeColor="accent1" w:themeShade="BF"/>
+      <w:sz w:val="32"/>
+      <w:szCs w:val="32"/>
+    </w:rPr>
+  </w:style>
+  <w:style w:type="character" w:customStyle="1" w:styleId="Heading2Char">
+    <w:name w:val="Heading 2 Char"/>
+    <w:basedOn w:val="DefaultParagraphFont"/>
+    <w:link w:val="Heading2"/>
+    <w:uiPriority w:val="9"/>
+    <w:rsid w:val="005F01D4"/>
+    <w:rPr>
+      <w:rFonts w:asciiTheme="majorHAnsi" w:eastAsiaTheme="majorEastAsia" w:hAnsiTheme="majorHAnsi" w:cstheme="majorBidi"/>
+      <w:color w:val="2E74B5" w:themeColor="accent1" w:themeShade="BF"/>
+      <w:sz w:val="26"/>
+      <w:szCs w:val="26"/>
+    </w:rPr>
+  </w:style>
+  <w:style w:type="table" w:styleId="TableGrid">
+    <w:name w:val="Table Grid"/>
+    <w:basedOn w:val="TableNormal"/>
+    <w:uiPriority w:val="39"/>
+    <w:rsid w:val="005F01D4"/>
     <w:pPr>
       <w:spacing w:after="0" w:line="240" w:lineRule="auto"/>
-      <w:contextualSpacing/>
     </w:pPr>
-    <w:rPr>
-      <w:rFonts w:asciiTheme="majorHAnsi" w:eastAsiaTheme="majorEastAsia" w:hAnsiTheme="majorHAnsi" w:cstheme="majorBidi"/>
-      <w:spacing w:val="-10"/>
-      <w:kern w:val="28"/>
-      <w:sz w:val="56"/>
-      <w:szCs w:val="56"/>
-    </w:rPr>
+    <w:tblPr>
+      <w:tblBorders>
+        <w:top w:val="single" w:sz="4" w:space="0" w:color="auto"/>
+        <w:left w:val="single" w:sz="4" w:space="0" w:color="auto"/>
+        <w:bottom w:val="single" w:sz="4" w:space="0" w:color="auto"/>
+        <w:right w:val="single" w:sz="4" w:space="0" w:color="auto"/>
+        <w:insideH w:val="single" w:sz="4" w:space="0" w:color="auto"/>
+        <w:insideV w:val="single" w:sz="4" w:space="0" w:color="auto"/>
+      </w:tblBorders>
+    </w:tblPr>
   </w:style>
-  <w:style w:type="character" w:customStyle="1" w:styleId="TitleChar">
-    <w:name w:val="Title Char"/>
-    <w:basedOn w:val="DefaultParagraphFont"/>
-    <w:link w:val="Title"/>
-    <w:uiPriority w:val="10"/>
-    <w:rsid w:val="00200C8F"/>
-    <w:rPr>
-      <w:rFonts w:asciiTheme="majorHAnsi" w:eastAsiaTheme="majorEastAsia" w:hAnsiTheme="majorHAnsi" w:cstheme="majorBidi"/>
-      <w:spacing w:val="-10"/>
-      <w:kern w:val="28"/>
-      <w:sz w:val="56"/>
-      <w:szCs w:val="56"/>
-    </w:rPr>
+  <w:style w:type="table" w:styleId="GridTable4-Accent1">
+    <w:name w:val="Grid Table 4 Accent 1"/>
+    <w:basedOn w:val="TableNormal"/>
+    <w:uiPriority w:val="49"/>
+    <w:rsid w:val="005F01D4"/>
+    <w:pPr>
+      <w:spacing w:after="0" w:line="240" w:lineRule="auto"/>
+    </w:pPr>
+    <w:tblPr>
+      <w:tblStyleRowBandSize w:val="1"/>
+      <w:tblStyleColBandSize w:val="1"/>
+      <w:tblBorders>
+        <w:top w:val="single" w:sz="4" w:space="0" w:color="9CC2E5" w:themeColor="accent1" w:themeTint="99"/>
+        <w:left w:val="single" w:sz="4" w:space="0" w:color="9CC2E5" w:themeColor="accent1" w:themeTint="99"/>
+        <w:bottom w:val="single" w:sz="4" w:space="0" w:color="9CC2E5" w:themeColor="accent1" w:themeTint="99"/>
+        <w:right w:val="single" w:sz="4" w:space="0" w:color="9CC2E5" w:themeColor="accent1" w:themeTint="99"/>
+        <w:insideH w:val="single" w:sz="4" w:space="0" w:color="9CC2E5" w:themeColor="accent1" w:themeTint="99"/>
+        <w:insideV w:val="single" w:sz="4" w:space="0" w:color="9CC2E5" w:themeColor="accent1" w:themeTint="99"/>
+      </w:tblBorders>
+    </w:tblPr>
+    <w:tblStylePr w:type="firstRow">
+      <w:rPr>
+        <w:b/>
+        <w:bCs/>
+        <w:color w:val="FFFFFF" w:themeColor="background1"/>
+      </w:rPr>
+      <w:tblPr/>
+      <w:tcPr>
+        <w:tcBorders>
+          <w:top w:val="single" w:sz="4" w:space="0" w:color="5B9BD5" w:themeColor="accent1"/>
+          <w:left w:val="single" w:sz="4" w:space="0" w:color="5B9BD5" w:themeColor="accent1"/>
+          <w:bottom w:val="single" w:sz="4" w:space="0" w:color="5B9BD5" w:themeColor="accent1"/>
+          <w:right w:val="single" w:sz="4" w:space="0" w:color="5B9BD5" w:themeColor="accent1"/>
+          <w:insideH w:val="nil"/>
+          <w:insideV w:val="nil"/>
+        </w:tcBorders>
+        <w:shd w:val="clear" w:color="auto" w:fill="5B9BD5" w:themeFill="accent1"/>
+      </w:tcPr>
+    </w:tblStylePr>
+    <w:tblStylePr w:type="lastRow">
+      <w:rPr>
+        <w:b/>
+        <w:bCs/>
+      </w:rPr>
+      <w:tblPr/>
+      <w:tcPr>
+        <w:tcBorders>
+          <w:top w:val="double" w:sz="4" w:space="0" w:color="5B9BD5" w:themeColor="accent1"/>
+        </w:tcBorders>
+      </w:tcPr>
+    </w:tblStylePr>
+    <w:tblStylePr w:type="firstCol">
+      <w:rPr>
+        <w:b/>
+        <w:bCs/>
+      </w:rPr>
+    </w:tblStylePr>
+    <w:tblStylePr w:type="lastCol">
+      <w:rPr>
+        <w:b/>
+        <w:bCs/>
+      </w:rPr>
+    </w:tblStylePr>
+    <w:tblStylePr w:type="band1Vert">
+      <w:tblPr/>
+      <w:tcPr>
+        <w:shd w:val="clear" w:color="auto" w:fill="DEEAF6" w:themeFill="accent1" w:themeFillTint="33"/>
+      </w:tcPr>
+    </w:tblStylePr>
+    <w:tblStylePr w:type="band1Horz">
+      <w:tblPr/>
+      <w:tcPr>
+        <w:shd w:val="clear" w:color="auto" w:fill="DEEAF6" w:themeFill="accent1" w:themeFillTint="33"/>
+      </w:tcPr>
+    </w:tblStylePr>
   </w:style>
-  <w:style w:type="paragraph" w:styleId="ListParagraph">
-    <w:name w:val="List Paragraph"/>
-    <w:basedOn w:val="Normal"/>
-    <w:uiPriority w:val="34"/>
-    <w:qFormat/>
-    <w:rsid w:val="00200C8F"/>
+  <w:style w:type="table" w:styleId="GridTable5Dark-Accent2">
+    <w:name w:val="Grid Table 5 Dark Accent 2"/>
+    <w:basedOn w:val="TableNormal"/>
+    <w:uiPriority w:val="50"/>
+    <w:rsid w:val="005F01D4"/>
     <w:pPr>
-      <w:ind w:left="720"/>
-      <w:contextualSpacing/>
+      <w:spacing w:after="0" w:line="240" w:lineRule="auto"/>
     </w:pPr>
+    <w:tblPr>
+      <w:tblStyleRowBandSize w:val="1"/>
+      <w:tblStyleColBandSize w:val="1"/>
+      <w:tblBorders>
+        <w:top w:val="single" w:sz="4" w:space="0" w:color="FFFFFF" w:themeColor="background1"/>
+        <w:left w:val="single" w:sz="4" w:space="0" w:color="FFFFFF" w:themeColor="background1"/>
+        <w:bottom w:val="single" w:sz="4" w:space="0" w:color="FFFFFF" w:themeColor="background1"/>
+        <w:right w:val="single" w:sz="4" w:space="0" w:color="FFFFFF" w:themeColor="background1"/>
+        <w:insideH w:val="single" w:sz="4" w:space="0" w:color="FFFFFF" w:themeColor="background1"/>
+        <w:insideV w:val="single" w:sz="4" w:space="0" w:color="FFFFFF" w:themeColor="background1"/>
+      </w:tblBorders>
+    </w:tblPr>
+    <w:tcPr>
+      <w:shd w:val="clear" w:color="auto" w:fill="FBE4D5" w:themeFill="accent2" w:themeFillTint="33"/>
+    </w:tcPr>
+    <w:tblStylePr w:type="firstRow">
+      <w:rPr>
+        <w:b/>
+        <w:bCs/>
+        <w:color w:val="FFFFFF" w:themeColor="background1"/>
+      </w:rPr>
+      <w:tblPr/>
+      <w:tcPr>
+        <w:tcBorders>
+          <w:top w:val="single" w:sz="4" w:space="0" w:color="FFFFFF" w:themeColor="background1"/>
+          <w:left w:val="single" w:sz="4" w:space="0" w:color="FFFFFF" w:themeColor="background1"/>
+          <w:right w:val="single" w:sz="4" w:space="0" w:color="FFFFFF" w:themeColor="background1"/>
+          <w:insideH w:val="nil"/>
+          <w:insideV w:val="nil"/>
+        </w:tcBorders>
+        <w:shd w:val="clear" w:color="auto" w:fill="ED7D31" w:themeFill="accent2"/>
+      </w:tcPr>
+    </w:tblStylePr>
+    <w:tblStylePr w:type="lastRow">
+      <w:rPr>
+        <w:b/>
+        <w:bCs/>
+        <w:color w:val="FFFFFF" w:themeColor="background1"/>
+      </w:rPr>
+      <w:tblPr/>
+      <w:tcPr>
+        <w:tcBorders>
+          <w:left w:val="single" w:sz="4" w:space="0" w:color="FFFFFF" w:themeColor="background1"/>
+          <w:bottom w:val="single" w:sz="4" w:space="0" w:color="FFFFFF" w:themeColor="background1"/>
+          <w:right w:val="single" w:sz="4" w:space="0" w:color="FFFFFF" w:themeColor="background1"/>
+          <w:insideH w:val="nil"/>
+          <w:insideV w:val="nil"/>
+        </w:tcBorders>
+        <w:shd w:val="clear" w:color="auto" w:fill="ED7D31" w:themeFill="accent2"/>
+      </w:tcPr>
+    </w:tblStylePr>
+    <w:tblStylePr w:type="firstCol">
+      <w:rPr>
+        <w:b/>
+        <w:bCs/>
+        <w:color w:val="FFFFFF" w:themeColor="background1"/>
+      </w:rPr>
+      <w:tblPr/>
+      <w:tcPr>
+        <w:tcBorders>
+          <w:top w:val="single" w:sz="4" w:space="0" w:color="FFFFFF" w:themeColor="background1"/>
+          <w:left w:val="single" w:sz="4" w:space="0" w:color="FFFFFF" w:themeColor="background1"/>
+          <w:bottom w:val="single" w:sz="4" w:space="0" w:color="FFFFFF" w:themeColor="background1"/>
+          <w:insideV w:val="nil"/>
+        </w:tcBorders>
+        <w:shd w:val="clear" w:color="auto" w:fill="ED7D31" w:themeFill="accent2"/>
+      </w:tcPr>
+    </w:tblStylePr>
+    <w:tblStylePr w:type="lastCol">
+      <w:rPr>
+        <w:b/>
+        <w:bCs/>
+        <w:color w:val="FFFFFF" w:themeColor="background1"/>
+      </w:rPr>
+      <w:tblPr/>
+      <w:tcPr>
+        <w:tcBorders>
+          <w:top w:val="single" w:sz="4" w:space="0" w:color="FFFFFF" w:themeColor="background1"/>
+          <w:bottom w:val="single" w:sz="4" w:space="0" w:color="FFFFFF" w:themeColor="background1"/>
+          <w:right w:val="single" w:sz="4" w:space="0" w:color="FFFFFF" w:themeColor="background1"/>
+          <w:insideV w:val="nil"/>
+        </w:tcBorders>
+        <w:shd w:val="clear" w:color="auto" w:fill="ED7D31" w:themeFill="accent2"/>
+      </w:tcPr>
+    </w:tblStylePr>
+    <w:tblStylePr w:type="band1Vert">
+      <w:tblPr/>
+      <w:tcPr>
+        <w:shd w:val="clear" w:color="auto" w:fill="F7CAAC" w:themeFill="accent2" w:themeFillTint="66"/>
+      </w:tcPr>
+    </w:tblStylePr>
+    <w:tblStylePr w:type="band1Horz">
+      <w:tblPr/>
+      <w:tcPr>
+        <w:shd w:val="clear" w:color="auto" w:fill="F7CAAC" w:themeFill="accent2" w:themeFillTint="66"/>
+      </w:tcPr>
+    </w:tblStylePr>
   </w:style>
-  <w:style w:type="character" w:styleId="Hyperlink">
-    <w:name w:val="Hyperlink"/>
-    <w:basedOn w:val="DefaultParagraphFont"/>
-    <w:uiPriority w:val="99"/>
-    <w:unhideWhenUsed/>
-    <w:rsid w:val="00200C8F"/>
-    <w:rPr>
-      <w:color w:val="0563C1" w:themeColor="hyperlink"/>
-      <w:u w:val="single"/>
-    </w:rPr>
+  <w:style w:type="table" w:styleId="GridTable4-Accent2">
+    <w:name w:val="Grid Table 4 Accent 2"/>
+    <w:basedOn w:val="TableNormal"/>
+    <w:uiPriority w:val="49"/>
+    <w:rsid w:val="005F01D4"/>
+    <w:pPr>
+      <w:spacing w:after="0" w:line="240" w:lineRule="auto"/>
+    </w:pPr>
+    <w:tblPr>
+      <w:tblStyleRowBandSize w:val="1"/>
+      <w:tblStyleColBandSize w:val="1"/>
+      <w:tblBorders>
+        <w:top w:val="single" w:sz="4" w:space="0" w:color="F4B083" w:themeColor="accent2" w:themeTint="99"/>
+        <w:left w:val="single" w:sz="4" w:space="0" w:color="F4B083" w:themeColor="accent2" w:themeTint="99"/>
+        <w:bottom w:val="single" w:sz="4" w:space="0" w:color="F4B083" w:themeColor="accent2" w:themeTint="99"/>
+        <w:right w:val="single" w:sz="4" w:space="0" w:color="F4B083" w:themeColor="accent2" w:themeTint="99"/>
+        <w:insideH w:val="single" w:sz="4" w:space="0" w:color="F4B083" w:themeColor="accent2" w:themeTint="99"/>
+        <w:insideV w:val="single" w:sz="4" w:space="0" w:color="F4B083" w:themeColor="accent2" w:themeTint="99"/>
+      </w:tblBorders>
+    </w:tblPr>
+    <w:tblStylePr w:type="firstRow">
+      <w:rPr>
+        <w:b/>
+        <w:bCs/>
+        <w:color w:val="FFFFFF" w:themeColor="background1"/>
+      </w:rPr>
+      <w:tblPr/>
+      <w:tcPr>
+        <w:tcBorders>
+          <w:top w:val="single" w:sz="4" w:space="0" w:color="ED7D31" w:themeColor="accent2"/>
+          <w:left w:val="single" w:sz="4" w:space="0" w:color="ED7D31" w:themeColor="accent2"/>
+          <w:bottom w:val="single" w:sz="4" w:space="0" w:color="ED7D31" w:themeColor="accent2"/>
+          <w:right w:val="single" w:sz="4" w:space="0" w:color="ED7D31" w:themeColor="accent2"/>
+          <w:insideH w:val="nil"/>
+          <w:insideV w:val="nil"/>
+        </w:tcBorders>
+        <w:shd w:val="clear" w:color="auto" w:fill="ED7D31" w:themeFill="accent2"/>
+      </w:tcPr>
+    </w:tblStylePr>
+    <w:tblStylePr w:type="lastRow">
+      <w:rPr>
+        <w:b/>
+        <w:bCs/>
+      </w:rPr>
+      <w:tblPr/>
+      <w:tcPr>
+        <w:tcBorders>
+          <w:top w:val="double" w:sz="4" w:space="0" w:color="ED7D31" w:themeColor="accent2"/>
+        </w:tcBorders>
+      </w:tcPr>
+    </w:tblStylePr>
+    <w:tblStylePr w:type="firstCol">
+      <w:rPr>
+        <w:b/>
+        <w:bCs/>
+      </w:rPr>
+    </w:tblStylePr>
+    <w:tblStylePr w:type="lastCol">
+      <w:rPr>
+        <w:b/>
+        <w:bCs/>
+      </w:rPr>
+    </w:tblStylePr>
+    <w:tblStylePr w:type="band1Vert">
+      <w:tblPr/>
+      <w:tcPr>
+        <w:shd w:val="clear" w:color="auto" w:fill="FBE4D5" w:themeFill="accent2" w:themeFillTint="33"/>
+      </w:tcPr>
+    </w:tblStylePr>
+    <w:tblStylePr w:type="band1Horz">
+      <w:tblPr/>
+      <w:tcPr>
+        <w:shd w:val="clear" w:color="auto" w:fill="FBE4D5" w:themeFill="accent2" w:themeFillTint="33"/>
+      </w:tcPr>
+    </w:tblStylePr>
   </w:style>
 </w:styles>
 </file>

</xml_diff>